<commit_message>
updated the code with security recomendation fixes
</commit_message>
<xml_diff>
--- a/doc/OGPL Deployment Architecture.docx
+++ b/doc/OGPL Deployment Architecture.docx
@@ -1,6 +1,6 @@
 
 <file path=word/document.xml><?xml version="1.0" encoding="utf-8"?>
-<w:document xmlns:ve="http://schemas.openxmlformats.org/markup-compatibility/2006" xmlns:o="urn:schemas-microsoft-com:office:office" xmlns:r="http://schemas.openxmlformats.org/officeDocument/2006/relationships" xmlns:m="http://schemas.openxmlformats.org/officeDocument/2006/math" xmlns:v="urn:schemas-microsoft-com:vml" xmlns:wp="http://schemas.openxmlformats.org/drawingml/2006/wordprocessingDrawing" xmlns:w10="urn:schemas-microsoft-com:office:word" xmlns:w="http://schemas.openxmlformats.org/wordprocessingml/2006/main" xmlns:wne="http://schemas.microsoft.com/office/word/2006/wordml">
+<w:document xmlns:wpc="http://schemas.microsoft.com/office/word/2010/wordprocessingCanvas" xmlns:mc="http://schemas.openxmlformats.org/markup-compatibility/2006" xmlns:o="urn:schemas-microsoft-com:office:office" xmlns:r="http://schemas.openxmlformats.org/officeDocument/2006/relationships" xmlns:m="http://schemas.openxmlformats.org/officeDocument/2006/math" xmlns:v="urn:schemas-microsoft-com:vml" xmlns:wp14="http://schemas.microsoft.com/office/word/2010/wordprocessingDrawing" xmlns:wp="http://schemas.openxmlformats.org/drawingml/2006/wordprocessingDrawing" xmlns:w10="urn:schemas-microsoft-com:office:word" xmlns:w="http://schemas.openxmlformats.org/wordprocessingml/2006/main" xmlns:w14="http://schemas.microsoft.com/office/word/2010/wordml" xmlns:wpg="http://schemas.microsoft.com/office/word/2010/wordprocessingGroup" xmlns:wpi="http://schemas.microsoft.com/office/word/2010/wordprocessingInk" xmlns:wne="http://schemas.microsoft.com/office/word/2006/wordml" xmlns:wps="http://schemas.microsoft.com/office/word/2010/wordprocessingShape" mc:Ignorable="w14 wp14">
   <w:body>
     <w:p>
       <w:pPr>
@@ -50,10 +50,10 @@
                     <pic:cNvPicPr/>
                   </pic:nvPicPr>
                   <pic:blipFill>
-                    <a:blip r:embed="rId8" cstate="print">
+                    <a:blip r:embed="rId9" cstate="print">
                       <a:extLst>
                         <a:ext uri="{BEBA8EAE-BF5A-486C-A8C5-ECC9F3942E4B}">
-                          <a14:imgProps xmlns:a14="http://schemas.microsoft.com/office/drawing/2010/main" xmlns:wps="http://schemas.microsoft.com/office/word/2010/wordprocessingShape" xmlns:wpi="http://schemas.microsoft.com/office/word/2010/wordprocessingInk" xmlns:wpg="http://schemas.microsoft.com/office/word/2010/wordprocessingGroup" xmlns:w14="http://schemas.microsoft.com/office/word/2010/wordml" xmlns:w="http://schemas.openxmlformats.org/wordprocessingml/2006/main" xmlns:w10="urn:schemas-microsoft-com:office:word" xmlns:wp14="http://schemas.microsoft.com/office/word/2010/wordprocessingDrawing" xmlns:v="urn:schemas-microsoft-com:vml" xmlns:o="urn:schemas-microsoft-com:office:office" xmlns:mc="http://schemas.openxmlformats.org/markup-compatibility/2006" xmlns:wpc="http://schemas.microsoft.com/office/word/2010/wordprocessingCanvas" xmlns="">
+                          <a14:imgProps xmlns:a14="http://schemas.microsoft.com/office/drawing/2010/main">
                             <a14:imgLayer r:embed="rId10">
                               <a14:imgEffect>
                                 <a14:sharpenSoften amount="-38000"/>
@@ -65,7 +65,7 @@
                           </a14:imgProps>
                         </a:ext>
                         <a:ext uri="{28A0092B-C50C-407E-A947-70E740481C1C}">
-                          <a14:useLocalDpi xmlns:a14="http://schemas.microsoft.com/office/drawing/2010/main" xmlns:wps="http://schemas.microsoft.com/office/word/2010/wordprocessingShape" xmlns:wpi="http://schemas.microsoft.com/office/word/2010/wordprocessingInk" xmlns:wpg="http://schemas.microsoft.com/office/word/2010/wordprocessingGroup" xmlns:w14="http://schemas.microsoft.com/office/word/2010/wordml" xmlns:w="http://schemas.openxmlformats.org/wordprocessingml/2006/main" xmlns:w10="urn:schemas-microsoft-com:office:word" xmlns:wp14="http://schemas.microsoft.com/office/word/2010/wordprocessingDrawing" xmlns:v="urn:schemas-microsoft-com:vml" xmlns:o="urn:schemas-microsoft-com:office:office" xmlns:mc="http://schemas.openxmlformats.org/markup-compatibility/2006" xmlns:wpc="http://schemas.microsoft.com/office/word/2010/wordprocessingCanvas" xmlns="" val="0"/>
+                          <a14:useLocalDpi xmlns:a14="http://schemas.microsoft.com/office/drawing/2010/main" val="0"/>
                         </a:ext>
                       </a:extLst>
                     </a:blip>
@@ -119,7 +119,7 @@
                     <a:blip r:embed="rId11" cstate="print">
                       <a:extLst>
                         <a:ext uri="{28A0092B-C50C-407E-A947-70E740481C1C}">
-                          <a14:useLocalDpi xmlns:a14="http://schemas.microsoft.com/office/drawing/2010/main" xmlns:wps="http://schemas.microsoft.com/office/word/2010/wordprocessingShape" xmlns:wpi="http://schemas.microsoft.com/office/word/2010/wordprocessingInk" xmlns:wpg="http://schemas.microsoft.com/office/word/2010/wordprocessingGroup" xmlns:w14="http://schemas.microsoft.com/office/word/2010/wordml" xmlns:w="http://schemas.openxmlformats.org/wordprocessingml/2006/main" xmlns:w10="urn:schemas-microsoft-com:office:word" xmlns:wp14="http://schemas.microsoft.com/office/word/2010/wordprocessingDrawing" xmlns:v="urn:schemas-microsoft-com:vml" xmlns:o="urn:schemas-microsoft-com:office:office" xmlns:mc="http://schemas.openxmlformats.org/markup-compatibility/2006" xmlns:wpc="http://schemas.microsoft.com/office/word/2010/wordprocessingCanvas" xmlns="" val="0"/>
+                          <a14:useLocalDpi xmlns:a14="http://schemas.microsoft.com/office/drawing/2010/main" val="0"/>
                         </a:ext>
                       </a:extLst>
                     </a:blip>
@@ -317,7 +317,7 @@
                     <a:blip r:embed="rId13" cstate="print">
                       <a:extLst>
                         <a:ext uri="{28A0092B-C50C-407E-A947-70E740481C1C}">
-                          <a14:useLocalDpi xmlns:a14="http://schemas.microsoft.com/office/drawing/2010/main" xmlns:wps="http://schemas.microsoft.com/office/word/2010/wordprocessingShape" xmlns:wpi="http://schemas.microsoft.com/office/word/2010/wordprocessingInk" xmlns:wpg="http://schemas.microsoft.com/office/word/2010/wordprocessingGroup" xmlns:w14="http://schemas.microsoft.com/office/word/2010/wordml" xmlns:w="http://schemas.openxmlformats.org/wordprocessingml/2006/main" xmlns:w10="urn:schemas-microsoft-com:office:word" xmlns:wp14="http://schemas.microsoft.com/office/word/2010/wordprocessingDrawing" xmlns:v="urn:schemas-microsoft-com:vml" xmlns:o="urn:schemas-microsoft-com:office:office" xmlns:mc="http://schemas.openxmlformats.org/markup-compatibility/2006" xmlns:wpc="http://schemas.microsoft.com/office/word/2010/wordprocessingCanvas" xmlns="" val="0"/>
+                          <a14:useLocalDpi xmlns:a14="http://schemas.microsoft.com/office/drawing/2010/main" val="0"/>
                         </a:ext>
                       </a:extLst>
                     </a:blip>
@@ -379,7 +379,7 @@
                     <a:blip r:embed="rId14" cstate="print">
                       <a:extLst>
                         <a:ext uri="{28A0092B-C50C-407E-A947-70E740481C1C}">
-                          <a14:useLocalDpi xmlns:a14="http://schemas.microsoft.com/office/drawing/2010/main" xmlns:wps="http://schemas.microsoft.com/office/word/2010/wordprocessingShape" xmlns:wpi="http://schemas.microsoft.com/office/word/2010/wordprocessingInk" xmlns:wpg="http://schemas.microsoft.com/office/word/2010/wordprocessingGroup" xmlns:w14="http://schemas.microsoft.com/office/word/2010/wordml" xmlns:w="http://schemas.openxmlformats.org/wordprocessingml/2006/main" xmlns:w10="urn:schemas-microsoft-com:office:word" xmlns:wp14="http://schemas.microsoft.com/office/word/2010/wordprocessingDrawing" xmlns:v="urn:schemas-microsoft-com:vml" xmlns:o="urn:schemas-microsoft-com:office:office" xmlns:mc="http://schemas.openxmlformats.org/markup-compatibility/2006" xmlns:wpc="http://schemas.microsoft.com/office/word/2010/wordprocessingCanvas" xmlns="" val="0"/>
+                          <a14:useLocalDpi xmlns:a14="http://schemas.microsoft.com/office/drawing/2010/main" val="0"/>
                         </a:ext>
                       </a:extLst>
                     </a:blip>
@@ -441,7 +441,7 @@
                     <a:blip r:embed="rId15" cstate="print">
                       <a:extLst>
                         <a:ext uri="{28A0092B-C50C-407E-A947-70E740481C1C}">
-                          <a14:useLocalDpi xmlns:a14="http://schemas.microsoft.com/office/drawing/2010/main" xmlns:wps="http://schemas.microsoft.com/office/word/2010/wordprocessingShape" xmlns:wpi="http://schemas.microsoft.com/office/word/2010/wordprocessingInk" xmlns:wpg="http://schemas.microsoft.com/office/word/2010/wordprocessingGroup" xmlns:w14="http://schemas.microsoft.com/office/word/2010/wordml" xmlns:w="http://schemas.openxmlformats.org/wordprocessingml/2006/main" xmlns:w10="urn:schemas-microsoft-com:office:word" xmlns:wp14="http://schemas.microsoft.com/office/word/2010/wordprocessingDrawing" xmlns:v="urn:schemas-microsoft-com:vml" xmlns:o="urn:schemas-microsoft-com:office:office" xmlns:mc="http://schemas.openxmlformats.org/markup-compatibility/2006" xmlns:wpc="http://schemas.microsoft.com/office/word/2010/wordprocessingCanvas" xmlns="" val="0"/>
+                          <a14:useLocalDpi xmlns:a14="http://schemas.microsoft.com/office/drawing/2010/main" val="0"/>
                         </a:ext>
                       </a:extLst>
                     </a:blip>
@@ -495,7 +495,7 @@
                     <a:blip r:embed="rId16">
                       <a:extLst>
                         <a:ext uri="{BEBA8EAE-BF5A-486C-A8C5-ECC9F3942E4B}">
-                          <a14:imgProps xmlns:a14="http://schemas.microsoft.com/office/drawing/2010/main" xmlns:wps="http://schemas.microsoft.com/office/word/2010/wordprocessingShape" xmlns:wpi="http://schemas.microsoft.com/office/word/2010/wordprocessingInk" xmlns:wpg="http://schemas.microsoft.com/office/word/2010/wordprocessingGroup" xmlns:w14="http://schemas.microsoft.com/office/word/2010/wordml" xmlns:w="http://schemas.openxmlformats.org/wordprocessingml/2006/main" xmlns:w10="urn:schemas-microsoft-com:office:word" xmlns:wp14="http://schemas.microsoft.com/office/word/2010/wordprocessingDrawing" xmlns:v="urn:schemas-microsoft-com:vml" xmlns:o="urn:schemas-microsoft-com:office:office" xmlns:mc="http://schemas.openxmlformats.org/markup-compatibility/2006" xmlns:wpc="http://schemas.microsoft.com/office/word/2010/wordprocessingCanvas" xmlns="">
+                          <a14:imgProps xmlns:a14="http://schemas.microsoft.com/office/drawing/2010/main">
                             <a14:imgLayer r:embed="rId17">
                               <a14:imgEffect>
                                 <a14:artisticMosiaicBubbles trans="73000" pressure="38"/>
@@ -561,6 +561,7 @@
           <w:docPartUnique/>
         </w:docPartObj>
       </w:sdtPr>
+      <w:sdtEndPr/>
       <w:sdtContent>
         <w:p>
           <w:pPr>
@@ -1938,8 +1939,6 @@
           <w:r>
             <w:t>r and slave…………………………………………………..</w:t>
           </w:r>
-          <w:bookmarkStart w:id="9" w:name="_GoBack"/>
-          <w:bookmarkEnd w:id="9"/>
           <w:r>
             <w:t>15-16</w:t>
           </w:r>
@@ -2154,15 +2153,7 @@
         </w:numPr>
       </w:pPr>
       <w:r>
-        <w:t xml:space="preserve">Front end </w:t>
-      </w:r>
-      <w:proofErr w:type="spellStart"/>
-      <w:r>
-        <w:t>url</w:t>
-      </w:r>
-      <w:proofErr w:type="spellEnd"/>
-      <w:r>
-        <w:t xml:space="preserve"> : http://demodata.nic.in</w:t>
+        <w:t>Front end url : http://demodata.nic.in</w:t>
       </w:r>
     </w:p>
     <w:p>
@@ -2174,15 +2165,7 @@
         </w:numPr>
       </w:pPr>
       <w:r>
-        <w:t xml:space="preserve">Administration </w:t>
-      </w:r>
-      <w:proofErr w:type="spellStart"/>
-      <w:r>
-        <w:t>url</w:t>
-      </w:r>
-      <w:proofErr w:type="spellEnd"/>
-      <w:r>
-        <w:t xml:space="preserve"> : </w:t>
+        <w:t xml:space="preserve">Administration url : </w:t>
       </w:r>
       <w:hyperlink r:id="rId18" w:history="1">
         <w:r>
@@ -2217,12 +2200,12 @@
           <w:bottom w:val="single" w:sz="18" w:space="0" w:color="336699"/>
         </w:pBdr>
       </w:pPr>
-      <w:bookmarkStart w:id="10" w:name="_Toc319663618"/>
+      <w:bookmarkStart w:id="9" w:name="_Toc319663618"/>
       <w:r>
         <w:lastRenderedPageBreak/>
         <w:t>Understanding the Deployment Architecture</w:t>
       </w:r>
-      <w:bookmarkEnd w:id="10"/>
+      <w:bookmarkEnd w:id="9"/>
     </w:p>
     <w:p>
       <w:r>
@@ -2285,11 +2268,11 @@
       <w:pPr>
         <w:pStyle w:val="Heading2"/>
       </w:pPr>
-      <w:bookmarkStart w:id="11" w:name="_Toc319663619"/>
+      <w:bookmarkStart w:id="10" w:name="_Toc319663619"/>
       <w:r>
         <w:t>Hardware Information</w:t>
       </w:r>
-      <w:bookmarkEnd w:id="11"/>
+      <w:bookmarkEnd w:id="10"/>
     </w:p>
     <w:p>
       <w:r>
@@ -2301,7 +2284,7 @@
         <w:tblStyle w:val="Style1"/>
         <w:tblW w:w="9450" w:type="dxa"/>
         <w:tblInd w:w="108" w:type="dxa"/>
-        <w:tblLook w:val="0620"/>
+        <w:tblLook w:val="0620" w:firstRow="1" w:lastRow="0" w:firstColumn="0" w:lastColumn="0" w:noHBand="1" w:noVBand="1"/>
       </w:tblPr>
       <w:tblGrid>
         <w:gridCol w:w="2970"/>
@@ -2309,7 +2292,7 @@
       </w:tblGrid>
       <w:tr>
         <w:trPr>
-          <w:cnfStyle w:val="100000000000"/>
+          <w:cnfStyle w:val="100000000000" w:firstRow="1" w:lastRow="0" w:firstColumn="0" w:lastColumn="0" w:oddVBand="0" w:evenVBand="0" w:oddHBand="0" w:evenHBand="0" w:firstRowFirstColumn="0" w:firstRowLastColumn="0" w:lastRowFirstColumn="0" w:lastRowLastColumn="0"/>
         </w:trPr>
         <w:tc>
           <w:tcPr>
@@ -2495,11 +2478,11 @@
       <w:pPr>
         <w:pStyle w:val="Heading1"/>
       </w:pPr>
-      <w:bookmarkStart w:id="12" w:name="_Toc319663620"/>
+      <w:bookmarkStart w:id="11" w:name="_Toc319663620"/>
       <w:r>
         <w:t>Understanding Configurations</w:t>
       </w:r>
-      <w:bookmarkEnd w:id="12"/>
+      <w:bookmarkEnd w:id="11"/>
     </w:p>
     <w:p>
       <w:r>
@@ -2511,14 +2494,14 @@
       <w:pPr>
         <w:pStyle w:val="Heading2"/>
       </w:pPr>
-      <w:bookmarkStart w:id="13" w:name="_Toc319663621"/>
+      <w:bookmarkStart w:id="12" w:name="_Toc319663621"/>
       <w:r>
         <w:t xml:space="preserve">DNS </w:t>
       </w:r>
       <w:r>
         <w:t>Configuration</w:t>
       </w:r>
-      <w:bookmarkEnd w:id="13"/>
+      <w:bookmarkEnd w:id="12"/>
     </w:p>
     <w:p>
       <w:r>
@@ -2530,7 +2513,7 @@
         <w:tblStyle w:val="Style1"/>
         <w:tblW w:w="9450" w:type="dxa"/>
         <w:tblInd w:w="108" w:type="dxa"/>
-        <w:tblLook w:val="0620"/>
+        <w:tblLook w:val="0620" w:firstRow="1" w:lastRow="0" w:firstColumn="0" w:lastColumn="0" w:noHBand="1" w:noVBand="1"/>
       </w:tblPr>
       <w:tblGrid>
         <w:gridCol w:w="3600"/>
@@ -2538,7 +2521,7 @@
       </w:tblGrid>
       <w:tr>
         <w:trPr>
-          <w:cnfStyle w:val="100000000000"/>
+          <w:cnfStyle w:val="100000000000" w:firstRow="1" w:lastRow="0" w:firstColumn="0" w:lastColumn="0" w:oddVBand="0" w:evenVBand="0" w:oddHBand="0" w:evenHBand="0" w:firstRowFirstColumn="0" w:firstRowLastColumn="0" w:lastRowFirstColumn="0" w:lastRowLastColumn="0"/>
         </w:trPr>
         <w:tc>
           <w:tcPr>
@@ -2760,16 +2743,16 @@
       <w:pPr>
         <w:pStyle w:val="Heading2"/>
       </w:pPr>
-      <w:bookmarkStart w:id="14" w:name="load"/>
-      <w:bookmarkStart w:id="15" w:name="_Toc319663622"/>
+      <w:bookmarkStart w:id="13" w:name="load"/>
+      <w:bookmarkStart w:id="14" w:name="_Toc319663622"/>
+      <w:bookmarkEnd w:id="13"/>
+      <w:r>
+        <w:t xml:space="preserve">Load Balancer Server </w:t>
+      </w:r>
+      <w:r>
+        <w:t>Configuration</w:t>
+      </w:r>
       <w:bookmarkEnd w:id="14"/>
-      <w:r>
-        <w:t xml:space="preserve">Load Balancer Server </w:t>
-      </w:r>
-      <w:r>
-        <w:t>Configuration</w:t>
-      </w:r>
-      <w:bookmarkEnd w:id="15"/>
     </w:p>
     <w:p>
       <w:r>
@@ -2781,7 +2764,7 @@
         <w:tblStyle w:val="Style1"/>
         <w:tblW w:w="9450" w:type="dxa"/>
         <w:tblInd w:w="108" w:type="dxa"/>
-        <w:tblLook w:val="0620"/>
+        <w:tblLook w:val="0620" w:firstRow="1" w:lastRow="0" w:firstColumn="0" w:lastColumn="0" w:noHBand="1" w:noVBand="1"/>
       </w:tblPr>
       <w:tblGrid>
         <w:gridCol w:w="3600"/>
@@ -2789,7 +2772,7 @@
       </w:tblGrid>
       <w:tr>
         <w:trPr>
-          <w:cnfStyle w:val="100000000000"/>
+          <w:cnfStyle w:val="100000000000" w:firstRow="1" w:lastRow="0" w:firstColumn="0" w:lastColumn="0" w:oddVBand="0" w:evenVBand="0" w:oddHBand="0" w:evenHBand="0" w:firstRowFirstColumn="0" w:firstRowLastColumn="0" w:lastRowFirstColumn="0" w:lastRowLastColumn="0"/>
         </w:trPr>
         <w:tc>
           <w:tcPr>
@@ -3072,16 +3055,16 @@
       <w:pPr>
         <w:pStyle w:val="Heading2"/>
       </w:pPr>
-      <w:bookmarkStart w:id="16" w:name="web"/>
-      <w:bookmarkStart w:id="17" w:name="_Toc319663623"/>
+      <w:bookmarkStart w:id="15" w:name="web"/>
+      <w:bookmarkStart w:id="16" w:name="_Toc319663623"/>
+      <w:bookmarkEnd w:id="15"/>
+      <w:r>
+        <w:t xml:space="preserve">Web Server </w:t>
+      </w:r>
+      <w:r>
+        <w:t>Configuration</w:t>
+      </w:r>
       <w:bookmarkEnd w:id="16"/>
-      <w:r>
-        <w:t xml:space="preserve">Web Server </w:t>
-      </w:r>
-      <w:r>
-        <w:t>Configuration</w:t>
-      </w:r>
-      <w:bookmarkEnd w:id="17"/>
     </w:p>
     <w:p>
       <w:r>
@@ -3093,7 +3076,7 @@
         <w:tblStyle w:val="Style1"/>
         <w:tblW w:w="9450" w:type="dxa"/>
         <w:tblInd w:w="108" w:type="dxa"/>
-        <w:tblLook w:val="0620"/>
+        <w:tblLook w:val="0620" w:firstRow="1" w:lastRow="0" w:firstColumn="0" w:lastColumn="0" w:noHBand="1" w:noVBand="1"/>
       </w:tblPr>
       <w:tblGrid>
         <w:gridCol w:w="3600"/>
@@ -3101,7 +3084,7 @@
       </w:tblGrid>
       <w:tr>
         <w:trPr>
-          <w:cnfStyle w:val="100000000000"/>
+          <w:cnfStyle w:val="100000000000" w:firstRow="1" w:lastRow="0" w:firstColumn="0" w:lastColumn="0" w:oddVBand="0" w:evenVBand="0" w:oddHBand="0" w:evenHBand="0" w:firstRowFirstColumn="0" w:firstRowLastColumn="0" w:lastRowFirstColumn="0" w:lastRowLastColumn="0"/>
         </w:trPr>
         <w:tc>
           <w:tcPr>
@@ -3263,7 +3246,7 @@
         <w:tblStyle w:val="Style1"/>
         <w:tblW w:w="9450" w:type="dxa"/>
         <w:tblInd w:w="108" w:type="dxa"/>
-        <w:tblLook w:val="0620"/>
+        <w:tblLook w:val="0620" w:firstRow="1" w:lastRow="0" w:firstColumn="0" w:lastColumn="0" w:noHBand="1" w:noVBand="1"/>
       </w:tblPr>
       <w:tblGrid>
         <w:gridCol w:w="3600"/>
@@ -3271,7 +3254,7 @@
       </w:tblGrid>
       <w:tr>
         <w:trPr>
-          <w:cnfStyle w:val="100000000000"/>
+          <w:cnfStyle w:val="100000000000" w:firstRow="1" w:lastRow="0" w:firstColumn="0" w:lastColumn="0" w:oddVBand="0" w:evenVBand="0" w:oddHBand="0" w:evenHBand="0" w:firstRowFirstColumn="0" w:firstRowLastColumn="0" w:lastRowFirstColumn="0" w:lastRowLastColumn="0"/>
         </w:trPr>
         <w:tc>
           <w:tcPr>
@@ -3559,11 +3542,11 @@
       <w:pPr>
         <w:pStyle w:val="Heading3"/>
       </w:pPr>
-      <w:bookmarkStart w:id="18" w:name="_Toc319663624"/>
+      <w:bookmarkStart w:id="17" w:name="_Toc319663624"/>
       <w:r>
         <w:t>File system Permissions</w:t>
       </w:r>
-      <w:bookmarkEnd w:id="18"/>
+      <w:bookmarkEnd w:id="17"/>
     </w:p>
     <w:p>
       <w:r>
@@ -3722,13 +3705,50 @@
           <w:rStyle w:val="command"/>
         </w:rPr>
       </w:pPr>
+      <w:proofErr w:type="gramStart"/>
+      <w:r>
+        <w:rPr>
+          <w:rStyle w:val="command"/>
+        </w:rPr>
+        <w:t>cd</w:t>
+      </w:r>
+      <w:proofErr w:type="gramEnd"/>
+      <w:r>
+        <w:rPr>
+          <w:rStyle w:val="command"/>
+        </w:rPr>
+        <w:t xml:space="preserve"> /</w:t>
+      </w:r>
+      <w:proofErr w:type="spellStart"/>
+      <w:r>
+        <w:rPr>
+          <w:rStyle w:val="command"/>
+        </w:rPr>
+        <w:t>var</w:t>
+      </w:r>
+      <w:proofErr w:type="spellEnd"/>
+      <w:r>
+        <w:rPr>
+          <w:rStyle w:val="command"/>
+        </w:rPr>
+        <w:t>/www/html/</w:t>
+      </w:r>
+    </w:p>
+    <w:p>
+      <w:pPr>
+        <w:pStyle w:val="ListParagraph"/>
+        <w:ind w:left="1440"/>
+        <w:rPr>
+          <w:rStyle w:val="command"/>
+        </w:rPr>
+      </w:pPr>
       <w:proofErr w:type="spellStart"/>
       <w:proofErr w:type="gramStart"/>
       <w:r>
         <w:rPr>
           <w:rStyle w:val="command"/>
         </w:rPr>
-        <w:t>cd</w:t>
+        <w:t>chown</w:t>
       </w:r>
       <w:proofErr w:type="spellEnd"/>
       <w:proofErr w:type="gramEnd"/>
@@ -3736,22 +3756,30 @@
         <w:rPr>
           <w:rStyle w:val="command"/>
         </w:rPr>
-        <w:t xml:space="preserve"> /</w:t>
+        <w:t xml:space="preserve"> -R </w:t>
       </w:r>
       <w:proofErr w:type="spellStart"/>
       <w:r>
         <w:rPr>
           <w:rStyle w:val="command"/>
         </w:rPr>
-        <w:t>var</w:t>
+        <w:t>ogpl-user:apache</w:t>
       </w:r>
       <w:proofErr w:type="spellEnd"/>
       <w:r>
         <w:rPr>
           <w:rStyle w:val="command"/>
         </w:rPr>
-        <w:t>/www/html/</w:t>
-      </w:r>
+        <w:t xml:space="preserve"> </w:t>
+      </w:r>
+      <w:proofErr w:type="spellStart"/>
+      <w:r>
+        <w:rPr>
+          <w:rStyle w:val="command"/>
+        </w:rPr>
+        <w:t>ogpl</w:t>
+      </w:r>
+      <w:proofErr w:type="spellEnd"/>
     </w:p>
     <w:p>
       <w:pPr>
@@ -3767,7 +3795,7 @@
         <w:rPr>
           <w:rStyle w:val="command"/>
         </w:rPr>
-        <w:t>chown</w:t>
+        <w:t>chmod</w:t>
       </w:r>
       <w:proofErr w:type="spellEnd"/>
       <w:proofErr w:type="gramEnd"/>
@@ -3775,21 +3803,7 @@
         <w:rPr>
           <w:rStyle w:val="command"/>
         </w:rPr>
-        <w:t xml:space="preserve"> -R </w:t>
-      </w:r>
-      <w:proofErr w:type="spellStart"/>
-      <w:r>
-        <w:rPr>
-          <w:rStyle w:val="command"/>
-        </w:rPr>
-        <w:t>ogpl-user:apache</w:t>
-      </w:r>
-      <w:proofErr w:type="spellEnd"/>
-      <w:r>
-        <w:rPr>
-          <w:rStyle w:val="command"/>
-        </w:rPr>
-        <w:t xml:space="preserve"> </w:t>
+        <w:t xml:space="preserve"> -R 750 </w:t>
       </w:r>
       <w:proofErr w:type="spellStart"/>
       <w:r>
@@ -3808,13 +3822,73 @@
           <w:rStyle w:val="command"/>
         </w:rPr>
       </w:pPr>
+    </w:p>
+    <w:p>
+      <w:pPr>
+        <w:pStyle w:val="ListParagraph"/>
+        <w:ind w:left="1440"/>
+        <w:rPr>
+          <w:rStyle w:val="command"/>
+        </w:rPr>
+      </w:pPr>
+      <w:proofErr w:type="gramStart"/>
+      <w:r>
+        <w:rPr>
+          <w:rStyle w:val="command"/>
+        </w:rPr>
+        <w:t>cd</w:t>
+      </w:r>
+      <w:proofErr w:type="gramEnd"/>
+      <w:r>
+        <w:rPr>
+          <w:rStyle w:val="command"/>
+        </w:rPr>
+        <w:t xml:space="preserve"> /</w:t>
+      </w:r>
+      <w:proofErr w:type="spellStart"/>
+      <w:r>
+        <w:rPr>
+          <w:rStyle w:val="command"/>
+        </w:rPr>
+        <w:t>var</w:t>
+      </w:r>
+      <w:proofErr w:type="spellEnd"/>
+      <w:r>
+        <w:rPr>
+          <w:rStyle w:val="command"/>
+        </w:rPr>
+        <w:t>/www/html/</w:t>
+      </w:r>
+      <w:proofErr w:type="spellStart"/>
+      <w:r>
+        <w:rPr>
+          <w:rStyle w:val="command"/>
+        </w:rPr>
+        <w:t>ogpl</w:t>
+      </w:r>
+      <w:proofErr w:type="spellEnd"/>
+      <w:r>
+        <w:rPr>
+          <w:rStyle w:val="command"/>
+        </w:rPr>
+        <w:t>/sites/default</w:t>
+      </w:r>
+    </w:p>
+    <w:p>
+      <w:pPr>
+        <w:pStyle w:val="ListParagraph"/>
+        <w:ind w:left="1440"/>
+        <w:rPr>
+          <w:rStyle w:val="command"/>
+        </w:rPr>
+      </w:pPr>
       <w:proofErr w:type="spellStart"/>
       <w:proofErr w:type="gramStart"/>
       <w:r>
         <w:rPr>
           <w:rStyle w:val="command"/>
         </w:rPr>
-        <w:t>chmod</w:t>
+        <w:t>chown</w:t>
       </w:r>
       <w:proofErr w:type="spellEnd"/>
       <w:proofErr w:type="gramEnd"/>
@@ -3822,16 +3896,22 @@
         <w:rPr>
           <w:rStyle w:val="command"/>
         </w:rPr>
-        <w:t xml:space="preserve"> -R 750 </w:t>
+        <w:t xml:space="preserve"> -R </w:t>
       </w:r>
       <w:proofErr w:type="spellStart"/>
       <w:r>
         <w:rPr>
           <w:rStyle w:val="command"/>
         </w:rPr>
-        <w:t>ogpl</w:t>
+        <w:t>apache:ogpl</w:t>
       </w:r>
       <w:proofErr w:type="spellEnd"/>
+      <w:r>
+        <w:rPr>
+          <w:rStyle w:val="command"/>
+        </w:rPr>
+        <w:t xml:space="preserve"> files</w:t>
+      </w:r>
     </w:p>
     <w:p>
       <w:pPr>
@@ -3841,6 +3921,22 @@
           <w:rStyle w:val="command"/>
         </w:rPr>
       </w:pPr>
+      <w:proofErr w:type="spellStart"/>
+      <w:proofErr w:type="gramStart"/>
+      <w:r>
+        <w:rPr>
+          <w:rStyle w:val="command"/>
+        </w:rPr>
+        <w:t>chmod</w:t>
+      </w:r>
+      <w:proofErr w:type="spellEnd"/>
+      <w:proofErr w:type="gramEnd"/>
+      <w:r>
+        <w:rPr>
+          <w:rStyle w:val="command"/>
+        </w:rPr>
+        <w:t xml:space="preserve"> -R 770 files</w:t>
+      </w:r>
     </w:p>
     <w:p>
       <w:pPr>
@@ -3850,13 +3946,73 @@
           <w:rStyle w:val="command"/>
         </w:rPr>
       </w:pPr>
+    </w:p>
+    <w:p>
+      <w:pPr>
+        <w:pStyle w:val="ListParagraph"/>
+        <w:ind w:left="1440"/>
+        <w:rPr>
+          <w:rStyle w:val="command"/>
+        </w:rPr>
+      </w:pPr>
+      <w:proofErr w:type="gramStart"/>
+      <w:r>
+        <w:rPr>
+          <w:rStyle w:val="command"/>
+        </w:rPr>
+        <w:t>cd</w:t>
+      </w:r>
+      <w:proofErr w:type="gramEnd"/>
+      <w:r>
+        <w:rPr>
+          <w:rStyle w:val="command"/>
+        </w:rPr>
+        <w:t xml:space="preserve"> /</w:t>
+      </w:r>
+      <w:proofErr w:type="spellStart"/>
+      <w:r>
+        <w:rPr>
+          <w:rStyle w:val="command"/>
+        </w:rPr>
+        <w:t>var</w:t>
+      </w:r>
+      <w:proofErr w:type="spellEnd"/>
+      <w:r>
+        <w:rPr>
+          <w:rStyle w:val="command"/>
+        </w:rPr>
+        <w:t>/www/html/</w:t>
+      </w:r>
+      <w:proofErr w:type="spellStart"/>
+      <w:r>
+        <w:rPr>
+          <w:rStyle w:val="command"/>
+        </w:rPr>
+        <w:t>ogpl</w:t>
+      </w:r>
+      <w:proofErr w:type="spellEnd"/>
+      <w:r>
+        <w:rPr>
+          <w:rStyle w:val="command"/>
+        </w:rPr>
+        <w:t>/</w:t>
+      </w:r>
+    </w:p>
+    <w:p>
+      <w:pPr>
+        <w:pStyle w:val="ListParagraph"/>
+        <w:ind w:left="1440"/>
+        <w:rPr>
+          <w:rStyle w:val="command"/>
+        </w:rPr>
+      </w:pPr>
       <w:proofErr w:type="spellStart"/>
       <w:proofErr w:type="gramStart"/>
       <w:r>
         <w:rPr>
           <w:rStyle w:val="command"/>
         </w:rPr>
-        <w:t>cd</w:t>
+        <w:t>chmod</w:t>
       </w:r>
       <w:proofErr w:type="spellEnd"/>
       <w:proofErr w:type="gramEnd"/>
@@ -3864,36 +4020,16 @@
         <w:rPr>
           <w:rStyle w:val="command"/>
         </w:rPr>
-        <w:t xml:space="preserve"> /</w:t>
+        <w:t xml:space="preserve"> 640 </w:t>
       </w:r>
       <w:proofErr w:type="spellStart"/>
       <w:r>
         <w:rPr>
           <w:rStyle w:val="command"/>
         </w:rPr>
-        <w:t>var</w:t>
+        <w:t>index.php</w:t>
       </w:r>
       <w:proofErr w:type="spellEnd"/>
-      <w:r>
-        <w:rPr>
-          <w:rStyle w:val="command"/>
-        </w:rPr>
-        <w:t>/www/html/</w:t>
-      </w:r>
-      <w:proofErr w:type="spellStart"/>
-      <w:r>
-        <w:rPr>
-          <w:rStyle w:val="command"/>
-        </w:rPr>
-        <w:t>ogpl</w:t>
-      </w:r>
-      <w:proofErr w:type="spellEnd"/>
-      <w:r>
-        <w:rPr>
-          <w:rStyle w:val="command"/>
-        </w:rPr>
-        <w:t>/sites/default</w:t>
-      </w:r>
     </w:p>
     <w:p>
       <w:pPr>
@@ -3903,6 +4039,38 @@
           <w:rStyle w:val="command"/>
         </w:rPr>
       </w:pPr>
+    </w:p>
+    <w:p>
+      <w:pPr>
+        <w:pStyle w:val="ListParagraph"/>
+        <w:ind w:left="1440"/>
+        <w:rPr>
+          <w:rStyle w:val="command"/>
+        </w:rPr>
+      </w:pPr>
+      <w:proofErr w:type="gramStart"/>
+      <w:r>
+        <w:rPr>
+          <w:rStyle w:val="command"/>
+        </w:rPr>
+        <w:t>cd</w:t>
+      </w:r>
+      <w:proofErr w:type="gramEnd"/>
+      <w:r>
+        <w:rPr>
+          <w:rStyle w:val="command"/>
+        </w:rPr>
+        <w:t xml:space="preserve"> /upload</w:t>
+      </w:r>
+    </w:p>
+    <w:p>
+      <w:pPr>
+        <w:pStyle w:val="ListParagraph"/>
+        <w:ind w:left="1440"/>
+        <w:rPr>
+          <w:rStyle w:val="command"/>
+        </w:rPr>
+      </w:pPr>
       <w:proofErr w:type="spellStart"/>
       <w:proofErr w:type="gramStart"/>
       <w:r>
@@ -3961,17 +4129,122 @@
     </w:p>
     <w:p>
       <w:pPr>
-        <w:pStyle w:val="ListParagraph"/>
-        <w:ind w:left="1440"/>
+        <w:pStyle w:val="Heading3"/>
+      </w:pPr>
+      <w:bookmarkStart w:id="18" w:name="_Toc319663625"/>
+      <w:r>
+        <w:t>APC Installation</w:t>
+      </w:r>
+      <w:bookmarkEnd w:id="18"/>
+    </w:p>
+    <w:p>
+      <w:r>
+        <w:t xml:space="preserve">APC is installed on all </w:t>
+      </w:r>
+      <w:r>
+        <w:t>the three front-</w:t>
+      </w:r>
+      <w:r>
+        <w:t>end servers</w:t>
+      </w:r>
+      <w:r>
+        <w:t xml:space="preserve"> by using the following commands:</w:t>
+      </w:r>
+    </w:p>
+    <w:p>
+      <w:pPr>
+        <w:spacing w:before="40"/>
+        <w:ind w:left="720" w:firstLine="720"/>
         <w:rPr>
           <w:rStyle w:val="command"/>
         </w:rPr>
       </w:pPr>
-    </w:p>
-    <w:p>
-      <w:pPr>
-        <w:pStyle w:val="ListParagraph"/>
-        <w:ind w:left="1440"/>
+      <w:proofErr w:type="gramStart"/>
+      <w:r>
+        <w:rPr>
+          <w:rStyle w:val="command"/>
+        </w:rPr>
+        <w:t>yum</w:t>
+      </w:r>
+      <w:proofErr w:type="gramEnd"/>
+      <w:r>
+        <w:rPr>
+          <w:rStyle w:val="command"/>
+        </w:rPr>
+        <w:t xml:space="preserve"> install </w:t>
+      </w:r>
+      <w:proofErr w:type="spellStart"/>
+      <w:r>
+        <w:rPr>
+          <w:rStyle w:val="command"/>
+        </w:rPr>
+        <w:t>php</w:t>
+      </w:r>
+      <w:proofErr w:type="spellEnd"/>
+      <w:r>
+        <w:rPr>
+          <w:rStyle w:val="command"/>
+        </w:rPr>
+        <w:t xml:space="preserve">-pear </w:t>
+      </w:r>
+      <w:proofErr w:type="spellStart"/>
+      <w:r>
+        <w:rPr>
+          <w:rStyle w:val="command"/>
+        </w:rPr>
+        <w:t>php-devel</w:t>
+      </w:r>
+      <w:proofErr w:type="spellEnd"/>
+      <w:r>
+        <w:rPr>
+          <w:rStyle w:val="command"/>
+        </w:rPr>
+        <w:t xml:space="preserve"> </w:t>
+      </w:r>
+      <w:proofErr w:type="spellStart"/>
+      <w:r>
+        <w:rPr>
+          <w:rStyle w:val="command"/>
+        </w:rPr>
+        <w:t>httpd-devel</w:t>
+      </w:r>
+      <w:proofErr w:type="spellEnd"/>
+    </w:p>
+    <w:p>
+      <w:pPr>
+        <w:spacing w:before="40"/>
+        <w:ind w:left="720" w:firstLine="720"/>
+        <w:rPr>
+          <w:rStyle w:val="command"/>
+        </w:rPr>
+      </w:pPr>
+      <w:proofErr w:type="gramStart"/>
+      <w:r>
+        <w:rPr>
+          <w:rStyle w:val="command"/>
+        </w:rPr>
+        <w:t>yum</w:t>
+      </w:r>
+      <w:proofErr w:type="gramEnd"/>
+      <w:r>
+        <w:rPr>
+          <w:rStyle w:val="command"/>
+        </w:rPr>
+        <w:t xml:space="preserve"> install </w:t>
+      </w:r>
+      <w:proofErr w:type="spellStart"/>
+      <w:r>
+        <w:rPr>
+          <w:rStyle w:val="command"/>
+        </w:rPr>
+        <w:t>pcre-devel</w:t>
+      </w:r>
+      <w:proofErr w:type="spellEnd"/>
+    </w:p>
+    <w:p>
+      <w:pPr>
+        <w:spacing w:before="40"/>
+        <w:ind w:left="720" w:firstLine="720"/>
         <w:rPr>
           <w:rStyle w:val="command"/>
         </w:rPr>
@@ -3982,7 +4255,7 @@
         <w:rPr>
           <w:rStyle w:val="command"/>
         </w:rPr>
-        <w:t>cd</w:t>
+        <w:t>pecl</w:t>
       </w:r>
       <w:proofErr w:type="spellEnd"/>
       <w:proofErr w:type="gramEnd"/>
@@ -3990,181 +4263,16 @@
         <w:rPr>
           <w:rStyle w:val="command"/>
         </w:rPr>
-        <w:t xml:space="preserve"> /</w:t>
+        <w:t xml:space="preserve"> install </w:t>
       </w:r>
       <w:proofErr w:type="spellStart"/>
       <w:r>
         <w:rPr>
           <w:rStyle w:val="command"/>
         </w:rPr>
-        <w:t>var</w:t>
+        <w:t>apc</w:t>
       </w:r>
       <w:proofErr w:type="spellEnd"/>
-      <w:r>
-        <w:rPr>
-          <w:rStyle w:val="command"/>
-        </w:rPr>
-        <w:t>/www/html/</w:t>
-      </w:r>
-      <w:proofErr w:type="spellStart"/>
-      <w:r>
-        <w:rPr>
-          <w:rStyle w:val="command"/>
-        </w:rPr>
-        <w:t>ogpl</w:t>
-      </w:r>
-      <w:proofErr w:type="spellEnd"/>
-      <w:r>
-        <w:rPr>
-          <w:rStyle w:val="command"/>
-        </w:rPr>
-        <w:t>/</w:t>
-      </w:r>
-    </w:p>
-    <w:p>
-      <w:pPr>
-        <w:pStyle w:val="ListParagraph"/>
-        <w:ind w:left="1440"/>
-        <w:rPr>
-          <w:rStyle w:val="command"/>
-        </w:rPr>
-      </w:pPr>
-      <w:proofErr w:type="spellStart"/>
-      <w:proofErr w:type="gramStart"/>
-      <w:r>
-        <w:rPr>
-          <w:rStyle w:val="command"/>
-        </w:rPr>
-        <w:t>chmod</w:t>
-      </w:r>
-      <w:proofErr w:type="spellEnd"/>
-      <w:proofErr w:type="gramEnd"/>
-      <w:r>
-        <w:rPr>
-          <w:rStyle w:val="command"/>
-        </w:rPr>
-        <w:t xml:space="preserve"> 640 index.php</w:t>
-      </w:r>
-    </w:p>
-    <w:p>
-      <w:pPr>
-        <w:pStyle w:val="ListParagraph"/>
-        <w:ind w:left="1440"/>
-        <w:rPr>
-          <w:rStyle w:val="command"/>
-        </w:rPr>
-      </w:pPr>
-    </w:p>
-    <w:p>
-      <w:pPr>
-        <w:pStyle w:val="ListParagraph"/>
-        <w:ind w:left="1440"/>
-        <w:rPr>
-          <w:rStyle w:val="command"/>
-        </w:rPr>
-      </w:pPr>
-      <w:proofErr w:type="gramStart"/>
-      <w:r>
-        <w:rPr>
-          <w:rStyle w:val="command"/>
-        </w:rPr>
-        <w:t>cd</w:t>
-      </w:r>
-      <w:proofErr w:type="gramEnd"/>
-      <w:r>
-        <w:rPr>
-          <w:rStyle w:val="command"/>
-        </w:rPr>
-        <w:t xml:space="preserve"> /upload</w:t>
-      </w:r>
-    </w:p>
-    <w:p>
-      <w:pPr>
-        <w:pStyle w:val="ListParagraph"/>
-        <w:ind w:left="1440"/>
-        <w:rPr>
-          <w:rStyle w:val="command"/>
-        </w:rPr>
-      </w:pPr>
-      <w:proofErr w:type="spellStart"/>
-      <w:proofErr w:type="gramStart"/>
-      <w:r>
-        <w:rPr>
-          <w:rStyle w:val="command"/>
-        </w:rPr>
-        <w:t>chown</w:t>
-      </w:r>
-      <w:proofErr w:type="spellEnd"/>
-      <w:proofErr w:type="gramEnd"/>
-      <w:r>
-        <w:rPr>
-          <w:rStyle w:val="command"/>
-        </w:rPr>
-        <w:t xml:space="preserve"> -R </w:t>
-      </w:r>
-      <w:proofErr w:type="spellStart"/>
-      <w:r>
-        <w:rPr>
-          <w:rStyle w:val="command"/>
-        </w:rPr>
-        <w:t>apache:ogpl</w:t>
-      </w:r>
-      <w:proofErr w:type="spellEnd"/>
-      <w:r>
-        <w:rPr>
-          <w:rStyle w:val="command"/>
-        </w:rPr>
-        <w:t xml:space="preserve"> files</w:t>
-      </w:r>
-    </w:p>
-    <w:p>
-      <w:pPr>
-        <w:pStyle w:val="ListParagraph"/>
-        <w:ind w:left="1440"/>
-        <w:rPr>
-          <w:rStyle w:val="command"/>
-        </w:rPr>
-      </w:pPr>
-      <w:proofErr w:type="spellStart"/>
-      <w:proofErr w:type="gramStart"/>
-      <w:r>
-        <w:rPr>
-          <w:rStyle w:val="command"/>
-        </w:rPr>
-        <w:t>chmod</w:t>
-      </w:r>
-      <w:proofErr w:type="spellEnd"/>
-      <w:proofErr w:type="gramEnd"/>
-      <w:r>
-        <w:rPr>
-          <w:rStyle w:val="command"/>
-        </w:rPr>
-        <w:t xml:space="preserve"> -R 770 files</w:t>
-      </w:r>
-    </w:p>
-    <w:p>
-      <w:pPr>
-        <w:pStyle w:val="Heading3"/>
-      </w:pPr>
-      <w:bookmarkStart w:id="19" w:name="_Toc319663625"/>
-      <w:r>
-        <w:t>APC Installation</w:t>
-      </w:r>
-      <w:bookmarkEnd w:id="19"/>
-    </w:p>
-    <w:p>
-      <w:r>
-        <w:t xml:space="preserve">APC is installed on all </w:t>
-      </w:r>
-      <w:r>
-        <w:t>the three front-</w:t>
-      </w:r>
-      <w:r>
-        <w:t>end servers</w:t>
-      </w:r>
-      <w:r>
-        <w:t xml:space="preserve"> by using the following commands:</w:t>
-      </w:r>
     </w:p>
     <w:p>
       <w:pPr>
@@ -4179,51 +4287,43 @@
         <w:rPr>
           <w:rStyle w:val="command"/>
         </w:rPr>
-        <w:t>yum</w:t>
+        <w:t>echo</w:t>
       </w:r>
       <w:proofErr w:type="gramEnd"/>
       <w:r>
         <w:rPr>
           <w:rStyle w:val="command"/>
         </w:rPr>
-        <w:t xml:space="preserve"> install </w:t>
+        <w:t xml:space="preserve"> "extension=apc.so" &gt; /</w:t>
       </w:r>
       <w:proofErr w:type="spellStart"/>
       <w:r>
         <w:rPr>
           <w:rStyle w:val="command"/>
         </w:rPr>
-        <w:t>php</w:t>
+        <w:t>etc</w:t>
       </w:r>
       <w:proofErr w:type="spellEnd"/>
       <w:r>
         <w:rPr>
           <w:rStyle w:val="command"/>
         </w:rPr>
-        <w:t xml:space="preserve">-pear </w:t>
+        <w:t>/</w:t>
       </w:r>
       <w:proofErr w:type="spellStart"/>
       <w:r>
         <w:rPr>
           <w:rStyle w:val="command"/>
         </w:rPr>
-        <w:t>php-devel</w:t>
+        <w:t>php.d</w:t>
       </w:r>
       <w:proofErr w:type="spellEnd"/>
       <w:r>
         <w:rPr>
           <w:rStyle w:val="command"/>
         </w:rPr>
-        <w:t xml:space="preserve"> </w:t>
-      </w:r>
-      <w:proofErr w:type="spellStart"/>
-      <w:r>
-        <w:rPr>
-          <w:rStyle w:val="command"/>
-        </w:rPr>
-        <w:t>httpd-devel</w:t>
-      </w:r>
-      <w:proofErr w:type="spellEnd"/>
+        <w:t>/apc.ini</w:t>
+      </w:r>
     </w:p>
     <w:p>
       <w:pPr>
@@ -4233,28 +4333,54 @@
           <w:rStyle w:val="command"/>
         </w:rPr>
       </w:pPr>
-      <w:proofErr w:type="gramStart"/>
       <w:r>
         <w:rPr>
           <w:rStyle w:val="command"/>
         </w:rPr>
-        <w:t>yum</w:t>
-      </w:r>
-      <w:proofErr w:type="gramEnd"/>
+        <w:t>/</w:t>
+      </w:r>
+      <w:proofErr w:type="spellStart"/>
       <w:r>
         <w:rPr>
           <w:rStyle w:val="command"/>
         </w:rPr>
-        <w:t xml:space="preserve"> install </w:t>
+        <w:t>etc</w:t>
+      </w:r>
+      <w:proofErr w:type="spellEnd"/>
+      <w:r>
+        <w:rPr>
+          <w:rStyle w:val="command"/>
+        </w:rPr>
+        <w:t>/</w:t>
       </w:r>
       <w:proofErr w:type="spellStart"/>
       <w:r>
         <w:rPr>
           <w:rStyle w:val="command"/>
         </w:rPr>
-        <w:t>pcre-devel</w:t>
+        <w:t>init.d</w:t>
       </w:r>
       <w:proofErr w:type="spellEnd"/>
+      <w:r>
+        <w:rPr>
+          <w:rStyle w:val="command"/>
+        </w:rPr>
+        <w:t>/</w:t>
+      </w:r>
+      <w:proofErr w:type="spellStart"/>
+      <w:r>
+        <w:rPr>
+          <w:rStyle w:val="command"/>
+        </w:rPr>
+        <w:t>httpd</w:t>
+      </w:r>
+      <w:proofErr w:type="spellEnd"/>
+      <w:r>
+        <w:rPr>
+          <w:rStyle w:val="command"/>
+        </w:rPr>
+        <w:t xml:space="preserve"> restart</w:t>
+      </w:r>
     </w:p>
     <w:p>
       <w:pPr>
@@ -4264,30 +4390,40 @@
           <w:rStyle w:val="command"/>
         </w:rPr>
       </w:pPr>
+      <w:r>
+        <w:rPr>
+          <w:rStyle w:val="command"/>
+        </w:rPr>
+        <w:t>/</w:t>
+      </w:r>
       <w:proofErr w:type="spellStart"/>
-      <w:proofErr w:type="gramStart"/>
       <w:r>
         <w:rPr>
           <w:rStyle w:val="command"/>
         </w:rPr>
-        <w:t>pecl</w:t>
+        <w:t>etc</w:t>
       </w:r>
       <w:proofErr w:type="spellEnd"/>
-      <w:proofErr w:type="gramEnd"/>
       <w:r>
         <w:rPr>
           <w:rStyle w:val="command"/>
         </w:rPr>
-        <w:t xml:space="preserve"> install </w:t>
+        <w:t>/</w:t>
       </w:r>
       <w:proofErr w:type="spellStart"/>
       <w:r>
         <w:rPr>
           <w:rStyle w:val="command"/>
         </w:rPr>
-        <w:t>apc</w:t>
+        <w:t>php.d</w:t>
       </w:r>
       <w:proofErr w:type="spellEnd"/>
+      <w:r>
+        <w:rPr>
+          <w:rStyle w:val="command"/>
+        </w:rPr>
+        <w:t>/apc.ini</w:t>
+      </w:r>
     </w:p>
     <w:p>
       <w:pPr>
@@ -4297,47 +4433,19 @@
           <w:rStyle w:val="command"/>
         </w:rPr>
       </w:pPr>
-      <w:proofErr w:type="gramStart"/>
+      <w:proofErr w:type="spellStart"/>
       <w:r>
         <w:rPr>
           <w:rStyle w:val="command"/>
         </w:rPr>
-        <w:t>echo</w:t>
-      </w:r>
-      <w:proofErr w:type="gramEnd"/>
+        <w:t>apc.shm_segments</w:t>
+      </w:r>
+      <w:proofErr w:type="spellEnd"/>
       <w:r>
         <w:rPr>
           <w:rStyle w:val="command"/>
         </w:rPr>
-        <w:t xml:space="preserve"> "extension=</w:t>
-      </w:r>
-      <w:proofErr w:type="spellStart"/>
-      <w:r>
-        <w:rPr>
-          <w:rStyle w:val="command"/>
-        </w:rPr>
-        <w:t>apc.so</w:t>
-      </w:r>
-      <w:proofErr w:type="spellEnd"/>
-      <w:r>
-        <w:rPr>
-          <w:rStyle w:val="command"/>
-        </w:rPr>
-        <w:t>" &gt; /etc/</w:t>
-      </w:r>
-      <w:proofErr w:type="spellStart"/>
-      <w:r>
-        <w:rPr>
-          <w:rStyle w:val="command"/>
-        </w:rPr>
-        <w:t>php.d</w:t>
-      </w:r>
-      <w:proofErr w:type="spellEnd"/>
-      <w:r>
-        <w:rPr>
-          <w:rStyle w:val="command"/>
-        </w:rPr>
-        <w:t>/apc.ini</w:t>
+        <w:t>=1</w:t>
       </w:r>
     </w:p>
     <w:p>
@@ -4348,113 +4456,18 @@
           <w:rStyle w:val="command"/>
         </w:rPr>
       </w:pPr>
+      <w:proofErr w:type="spellStart"/>
       <w:r>
         <w:rPr>
           <w:rStyle w:val="command"/>
         </w:rPr>
-        <w:t>/etc/</w:t>
-      </w:r>
-      <w:proofErr w:type="spellStart"/>
+        <w:t>apc.shm_size</w:t>
+      </w:r>
+      <w:proofErr w:type="spellEnd"/>
       <w:r>
         <w:rPr>
           <w:rStyle w:val="command"/>
         </w:rPr>
-        <w:t>init.d</w:t>
-      </w:r>
-      <w:proofErr w:type="spellEnd"/>
-      <w:r>
-        <w:rPr>
-          <w:rStyle w:val="command"/>
-        </w:rPr>
-        <w:t>/</w:t>
-      </w:r>
-      <w:proofErr w:type="spellStart"/>
-      <w:r>
-        <w:rPr>
-          <w:rStyle w:val="command"/>
-        </w:rPr>
-        <w:t>httpd</w:t>
-      </w:r>
-      <w:proofErr w:type="spellEnd"/>
-      <w:r>
-        <w:rPr>
-          <w:rStyle w:val="command"/>
-        </w:rPr>
-        <w:t xml:space="preserve"> restart</w:t>
-      </w:r>
-    </w:p>
-    <w:p>
-      <w:pPr>
-        <w:spacing w:before="40"/>
-        <w:ind w:left="720" w:firstLine="720"/>
-        <w:rPr>
-          <w:rStyle w:val="command"/>
-        </w:rPr>
-      </w:pPr>
-      <w:r>
-        <w:rPr>
-          <w:rStyle w:val="command"/>
-        </w:rPr>
-        <w:t>/etc/</w:t>
-      </w:r>
-      <w:proofErr w:type="spellStart"/>
-      <w:r>
-        <w:rPr>
-          <w:rStyle w:val="command"/>
-        </w:rPr>
-        <w:t>php.d</w:t>
-      </w:r>
-      <w:proofErr w:type="spellEnd"/>
-      <w:r>
-        <w:rPr>
-          <w:rStyle w:val="command"/>
-        </w:rPr>
-        <w:t>/apc.ini</w:t>
-      </w:r>
-    </w:p>
-    <w:p>
-      <w:pPr>
-        <w:spacing w:before="40"/>
-        <w:ind w:left="720" w:firstLine="720"/>
-        <w:rPr>
-          <w:rStyle w:val="command"/>
-        </w:rPr>
-      </w:pPr>
-      <w:proofErr w:type="spellStart"/>
-      <w:r>
-        <w:rPr>
-          <w:rStyle w:val="command"/>
-        </w:rPr>
-        <w:t>apc.shm_segments</w:t>
-      </w:r>
-      <w:proofErr w:type="spellEnd"/>
-      <w:r>
-        <w:rPr>
-          <w:rStyle w:val="command"/>
-        </w:rPr>
-        <w:t>=1</w:t>
-      </w:r>
-    </w:p>
-    <w:p>
-      <w:pPr>
-        <w:spacing w:before="40"/>
-        <w:ind w:left="720" w:firstLine="720"/>
-        <w:rPr>
-          <w:rStyle w:val="command"/>
-        </w:rPr>
-      </w:pPr>
-      <w:proofErr w:type="spellStart"/>
-      <w:r>
-        <w:rPr>
-          <w:rStyle w:val="command"/>
-        </w:rPr>
-        <w:t>apc.shm_size</w:t>
-      </w:r>
-      <w:proofErr w:type="spellEnd"/>
-      <w:r>
-        <w:rPr>
-          <w:rStyle w:val="command"/>
-        </w:rPr>
         <w:t>=64</w:t>
       </w:r>
     </w:p>
@@ -4462,11 +4475,11 @@
       <w:pPr>
         <w:pStyle w:val="Heading3"/>
       </w:pPr>
-      <w:bookmarkStart w:id="20" w:name="_Toc319663626"/>
+      <w:bookmarkStart w:id="19" w:name="_Toc319663626"/>
       <w:r>
         <w:t>Passwords</w:t>
       </w:r>
-      <w:bookmarkEnd w:id="20"/>
+      <w:bookmarkEnd w:id="19"/>
     </w:p>
     <w:p>
       <w:r>
@@ -4519,7 +4532,7 @@
       <w:pPr>
         <w:pStyle w:val="Heading2"/>
       </w:pPr>
-      <w:bookmarkStart w:id="21" w:name="_Toc319663627"/>
+      <w:bookmarkStart w:id="20" w:name="_Toc319663627"/>
       <w:r>
         <w:lastRenderedPageBreak/>
         <w:t xml:space="preserve">Admin Server </w:t>
@@ -4527,22 +4540,22 @@
       <w:r>
         <w:t>Configuration</w:t>
       </w:r>
+      <w:bookmarkEnd w:id="20"/>
+    </w:p>
+    <w:p>
+      <w:r>
+        <w:t xml:space="preserve">The following sections provide information about admin server-related configurations. </w:t>
+      </w:r>
+    </w:p>
+    <w:p>
+      <w:pPr>
+        <w:pStyle w:val="Heading3"/>
+      </w:pPr>
+      <w:bookmarkStart w:id="21" w:name="_Toc319663628"/>
+      <w:r>
+        <w:t>SSL Configuration</w:t>
+      </w:r>
       <w:bookmarkEnd w:id="21"/>
-    </w:p>
-    <w:p>
-      <w:r>
-        <w:t xml:space="preserve">The following sections provide information about admin server-related configurations. </w:t>
-      </w:r>
-    </w:p>
-    <w:p>
-      <w:pPr>
-        <w:pStyle w:val="Heading3"/>
-      </w:pPr>
-      <w:bookmarkStart w:id="22" w:name="_Toc319663628"/>
-      <w:r>
-        <w:t>SSL Configuration</w:t>
-      </w:r>
-      <w:bookmarkEnd w:id="22"/>
     </w:p>
     <w:p>
       <w:r>
@@ -4600,123 +4613,123 @@
       <w:pPr>
         <w:pStyle w:val="Heading3"/>
       </w:pPr>
-      <w:bookmarkStart w:id="23" w:name="_Toc319663629"/>
+      <w:bookmarkStart w:id="22" w:name="_Toc319663629"/>
       <w:r>
         <w:t>NFS Configuration</w:t>
       </w:r>
+      <w:bookmarkEnd w:id="22"/>
+    </w:p>
+    <w:p>
+      <w:r>
+        <w:t xml:space="preserve">The </w:t>
+      </w:r>
+      <w:r>
+        <w:t xml:space="preserve">NFS directory </w:t>
+      </w:r>
+      <w:r>
+        <w:t xml:space="preserve">is configured on </w:t>
+      </w:r>
+      <w:r>
+        <w:t xml:space="preserve">the </w:t>
+      </w:r>
+      <w:r>
+        <w:t xml:space="preserve">Admin </w:t>
+      </w:r>
+      <w:r>
+        <w:t>W</w:t>
+      </w:r>
+      <w:r>
+        <w:t>eb server</w:t>
+      </w:r>
+      <w:r>
+        <w:t xml:space="preserve">. </w:t>
+      </w:r>
+    </w:p>
+    <w:p>
+      <w:r>
+        <w:t xml:space="preserve">The NFS file system is mounted on the </w:t>
+      </w:r>
+      <w:r>
+        <w:rPr>
+          <w:b/>
+        </w:rPr>
+        <w:t>upload</w:t>
+      </w:r>
+      <w:r>
+        <w:t xml:space="preserve"> directory</w:t>
+      </w:r>
+      <w:r>
+        <w:t>,</w:t>
+      </w:r>
+      <w:r>
+        <w:t xml:space="preserve"> </w:t>
+      </w:r>
+      <w:r>
+        <w:t xml:space="preserve">on both </w:t>
+      </w:r>
+      <w:r>
+        <w:t xml:space="preserve">front-end </w:t>
+      </w:r>
+      <w:r>
+        <w:t>W</w:t>
+      </w:r>
+      <w:r>
+        <w:t xml:space="preserve">eb </w:t>
+      </w:r>
+      <w:r>
+        <w:t>servers</w:t>
+      </w:r>
+      <w:r>
+        <w:t>.</w:t>
+      </w:r>
+    </w:p>
+    <w:p>
+      <w:r>
+        <w:rPr>
+          <w:b/>
+        </w:rPr>
+        <w:t>Note:</w:t>
+      </w:r>
+      <w:r>
+        <w:t xml:space="preserve"> The </w:t>
+      </w:r>
+      <w:r>
+        <w:rPr>
+          <w:b/>
+        </w:rPr>
+        <w:t>upload</w:t>
+      </w:r>
+      <w:r>
+        <w:t xml:space="preserve"> directory is used as the Drupal file system directory.</w:t>
+      </w:r>
+    </w:p>
+    <w:p/>
+    <w:p>
+      <w:pPr>
+        <w:pStyle w:val="Heading2"/>
+      </w:pPr>
+      <w:bookmarkStart w:id="23" w:name="db"/>
+      <w:bookmarkStart w:id="24" w:name="_Toc319663630"/>
       <w:bookmarkEnd w:id="23"/>
-    </w:p>
-    <w:p>
-      <w:r>
-        <w:t xml:space="preserve">The </w:t>
-      </w:r>
-      <w:r>
-        <w:t xml:space="preserve">NFS directory </w:t>
-      </w:r>
-      <w:r>
-        <w:t xml:space="preserve">is configured on </w:t>
-      </w:r>
-      <w:r>
-        <w:t xml:space="preserve">the </w:t>
-      </w:r>
-      <w:r>
-        <w:t xml:space="preserve">Admin </w:t>
-      </w:r>
-      <w:r>
-        <w:t>W</w:t>
-      </w:r>
-      <w:r>
-        <w:t>eb server</w:t>
-      </w:r>
-      <w:r>
-        <w:t xml:space="preserve">. </w:t>
-      </w:r>
-    </w:p>
-    <w:p>
-      <w:r>
-        <w:t xml:space="preserve">The NFS file system is mounted on the </w:t>
-      </w:r>
-      <w:r>
-        <w:rPr>
-          <w:b/>
-        </w:rPr>
-        <w:t>upload</w:t>
-      </w:r>
-      <w:r>
-        <w:t xml:space="preserve"> directory</w:t>
-      </w:r>
-      <w:r>
-        <w:t>,</w:t>
-      </w:r>
-      <w:r>
-        <w:t xml:space="preserve"> </w:t>
-      </w:r>
-      <w:r>
-        <w:t xml:space="preserve">on both </w:t>
-      </w:r>
-      <w:r>
-        <w:t xml:space="preserve">front-end </w:t>
-      </w:r>
-      <w:r>
-        <w:t>W</w:t>
-      </w:r>
-      <w:r>
-        <w:t xml:space="preserve">eb </w:t>
-      </w:r>
-      <w:r>
-        <w:t>servers</w:t>
-      </w:r>
-      <w:r>
-        <w:t>.</w:t>
-      </w:r>
-    </w:p>
-    <w:p>
-      <w:r>
-        <w:rPr>
-          <w:b/>
-        </w:rPr>
-        <w:t>Note:</w:t>
-      </w:r>
-      <w:r>
-        <w:t xml:space="preserve"> The </w:t>
-      </w:r>
-      <w:r>
-        <w:rPr>
-          <w:b/>
-        </w:rPr>
-        <w:t>upload</w:t>
-      </w:r>
-      <w:r>
-        <w:t xml:space="preserve"> directory is used as the Drupal file system directory.</w:t>
-      </w:r>
-    </w:p>
-    <w:p/>
-    <w:p>
-      <w:pPr>
-        <w:pStyle w:val="Heading2"/>
-      </w:pPr>
-      <w:bookmarkStart w:id="24" w:name="db"/>
-      <w:bookmarkStart w:id="25" w:name="_Toc319663630"/>
+      <w:r>
+        <w:t>MySQL Configuration</w:t>
+      </w:r>
       <w:bookmarkEnd w:id="24"/>
-      <w:r>
-        <w:t>MySQL Configuration</w:t>
+    </w:p>
+    <w:p>
+      <w:r>
+        <w:t>The following sections provide information about MySQL-related configurations.</w:t>
+      </w:r>
+    </w:p>
+    <w:p>
+      <w:pPr>
+        <w:pStyle w:val="Heading3"/>
+      </w:pPr>
+      <w:bookmarkStart w:id="25" w:name="_Toc319663631"/>
+      <w:r>
+        <w:t>MySQL Replication</w:t>
       </w:r>
       <w:bookmarkEnd w:id="25"/>
-    </w:p>
-    <w:p>
-      <w:r>
-        <w:t>The following sections provide information about MySQL-related configurations.</w:t>
-      </w:r>
-    </w:p>
-    <w:p>
-      <w:pPr>
-        <w:pStyle w:val="Heading3"/>
-      </w:pPr>
-      <w:bookmarkStart w:id="26" w:name="_Toc319663631"/>
-      <w:r>
-        <w:t>MySQL Replication</w:t>
-      </w:r>
-      <w:bookmarkEnd w:id="26"/>
     </w:p>
     <w:p>
       <w:r>
@@ -4728,7 +4741,7 @@
         <w:tblStyle w:val="Style1"/>
         <w:tblW w:w="9450" w:type="dxa"/>
         <w:tblInd w:w="108" w:type="dxa"/>
-        <w:tblLook w:val="0620"/>
+        <w:tblLook w:val="0620" w:firstRow="1" w:lastRow="0" w:firstColumn="0" w:lastColumn="0" w:noHBand="1" w:noVBand="1"/>
       </w:tblPr>
       <w:tblGrid>
         <w:gridCol w:w="3600"/>
@@ -4736,7 +4749,7 @@
       </w:tblGrid>
       <w:tr>
         <w:trPr>
-          <w:cnfStyle w:val="100000000000"/>
+          <w:cnfStyle w:val="100000000000" w:firstRow="1" w:lastRow="0" w:firstColumn="0" w:lastColumn="0" w:oddVBand="0" w:evenVBand="0" w:oddHBand="0" w:evenHBand="0" w:firstRowFirstColumn="0" w:firstRowLastColumn="0" w:lastRowFirstColumn="0" w:lastRowLastColumn="0"/>
         </w:trPr>
         <w:tc>
           <w:tcPr>
@@ -4749,8 +4762,8 @@
                 <w:b w:val="0"/>
               </w:rPr>
             </w:pPr>
-            <w:bookmarkStart w:id="27" w:name="OLE_LINK1"/>
-            <w:bookmarkStart w:id="28" w:name="OLE_LINK2"/>
+            <w:bookmarkStart w:id="26" w:name="OLE_LINK1"/>
+            <w:bookmarkStart w:id="27" w:name="OLE_LINK2"/>
             <w:r>
               <w:t>Item</w:t>
             </w:r>
@@ -4949,14 +4962,14 @@
               <w:rPr>
                 <w:rStyle w:val="command"/>
               </w:rPr>
-              <w:t>ogpl%.cache</w:t>
+              <w:t>ogpl</w:t>
             </w:r>
             <w:proofErr w:type="spellEnd"/>
             <w:r>
               <w:rPr>
                 <w:rStyle w:val="command"/>
               </w:rPr>
-              <w:t>%</w:t>
+              <w:t>%.cache%</w:t>
             </w:r>
           </w:p>
           <w:p>
@@ -4974,20 +4987,20 @@
               <w:rPr>
                 <w:rStyle w:val="command"/>
               </w:rPr>
-              <w:t>ogpl%.watchdog</w:t>
+              <w:t>ogpl</w:t>
             </w:r>
             <w:proofErr w:type="spellEnd"/>
             <w:r>
               <w:rPr>
                 <w:rStyle w:val="command"/>
               </w:rPr>
-              <w:t>%</w:t>
+              <w:t>%.watchdog%</w:t>
             </w:r>
           </w:p>
         </w:tc>
       </w:tr>
+      <w:bookmarkEnd w:id="26"/>
       <w:bookmarkEnd w:id="27"/>
-      <w:bookmarkEnd w:id="28"/>
     </w:tbl>
     <w:p/>
     <w:p>
@@ -5036,7 +5049,7 @@
       <w:pPr>
         <w:pStyle w:val="Heading3"/>
       </w:pPr>
-      <w:bookmarkStart w:id="29" w:name="_Toc319663632"/>
+      <w:bookmarkStart w:id="28" w:name="_Toc319663632"/>
       <w:r>
         <w:lastRenderedPageBreak/>
         <w:t>My</w:t>
@@ -5050,7 +5063,7 @@
       <w:r>
         <w:t>s</w:t>
       </w:r>
-      <w:bookmarkEnd w:id="29"/>
+      <w:bookmarkEnd w:id="28"/>
     </w:p>
     <w:p>
       <w:r>
@@ -5062,7 +5075,7 @@
         <w:tblStyle w:val="Style1"/>
         <w:tblW w:w="9450" w:type="dxa"/>
         <w:tblInd w:w="108" w:type="dxa"/>
-        <w:tblLook w:val="0620"/>
+        <w:tblLook w:val="0620" w:firstRow="1" w:lastRow="0" w:firstColumn="0" w:lastColumn="0" w:noHBand="1" w:noVBand="1"/>
       </w:tblPr>
       <w:tblGrid>
         <w:gridCol w:w="3600"/>
@@ -5070,7 +5083,7 @@
       </w:tblGrid>
       <w:tr>
         <w:trPr>
-          <w:cnfStyle w:val="100000000000"/>
+          <w:cnfStyle w:val="100000000000" w:firstRow="1" w:lastRow="0" w:firstColumn="0" w:lastColumn="0" w:oddVBand="0" w:evenVBand="0" w:oddHBand="0" w:evenHBand="0" w:firstRowFirstColumn="0" w:firstRowLastColumn="0" w:lastRowFirstColumn="0" w:lastRowLastColumn="0"/>
         </w:trPr>
         <w:tc>
           <w:tcPr>
@@ -5300,6 +5313,7 @@
         <w:t xml:space="preserve"> </w:t>
       </w:r>
     </w:p>
+    <w:bookmarkStart w:id="29" w:name="_GoBack"/>
     <w:p>
       <w:pPr>
         <w:pStyle w:val="ListParagraph"/>
@@ -5310,7 +5324,7 @@
           <w:rFonts w:asciiTheme="minorHAnsi" w:hAnsiTheme="minorHAnsi"/>
           <w:sz w:val="22"/>
         </w:rPr>
-        <w:object w:dxaOrig="1740" w:dyaOrig="810">
+        <w:object w:dxaOrig="1620" w:dyaOrig="765">
           <v:shapetype id="_x0000_t75" coordsize="21600,21600" o:spt="75" o:preferrelative="t" path="m@4@5l@4@11@9@11@9@5xe" filled="f" stroked="f">
             <v:stroke joinstyle="miter"/>
             <v:formulas>
@@ -5330,22 +5344,23 @@
             <v:path o:extrusionok="f" gradientshapeok="t" o:connecttype="rect"/>
             <o:lock v:ext="edit" aspectratio="t"/>
           </v:shapetype>
-          <v:shape id="_x0000_i1025" type="#_x0000_t75" style="width:87pt;height:40.5pt" o:ole="">
+          <v:shape id="_x0000_i1026" type="#_x0000_t75" style="width:81pt;height:38.25pt" o:ole="">
             <v:imagedata r:id="rId31" o:title=""/>
           </v:shape>
-          <o:OLEObject Type="Embed" ProgID="Package" ShapeID="_x0000_i1025" DrawAspect="Content" ObjectID="_1399292401" r:id="rId32"/>
+          <o:OLEObject Type="Embed" ProgID="Package" ShapeID="_x0000_i1026" DrawAspect="Content" ObjectID="_1403592802" r:id="rId32"/>
         </w:object>
       </w:r>
+      <w:bookmarkEnd w:id="29"/>
       <w:r>
         <w:rPr>
           <w:rFonts w:asciiTheme="minorHAnsi" w:hAnsiTheme="minorHAnsi"/>
           <w:sz w:val="22"/>
         </w:rPr>
-        <w:object w:dxaOrig="1740" w:dyaOrig="810">
-          <v:shape id="_x0000_i1026" type="#_x0000_t75" style="width:87pt;height:40.5pt" o:ole="">
+        <w:object w:dxaOrig="1620" w:dyaOrig="765">
+          <v:shape id="_x0000_i1025" type="#_x0000_t75" style="width:81pt;height:38.25pt" o:ole="">
             <v:imagedata r:id="rId33" o:title=""/>
           </v:shape>
-          <o:OLEObject Type="Embed" ProgID="Package" ShapeID="_x0000_i1026" DrawAspect="Content" ObjectID="_1399292402" r:id="rId34"/>
+          <o:OLEObject Type="Embed" ProgID="Package" ShapeID="_x0000_i1025" DrawAspect="Content" ObjectID="_1403592803" r:id="rId34"/>
         </w:object>
       </w:r>
     </w:p>
@@ -5689,8 +5704,16 @@
         <w:rPr>
           <w:b/>
         </w:rPr>
-        <w:t>/cron.php</w:t>
-      </w:r>
+        <w:t>/</w:t>
+      </w:r>
+      <w:proofErr w:type="spellStart"/>
+      <w:r>
+        <w:rPr>
+          <w:b/>
+        </w:rPr>
+        <w:t>cron.php</w:t>
+      </w:r>
+      <w:proofErr w:type="spellEnd"/>
       <w:r>
         <w:t>.</w:t>
       </w:r>
@@ -5826,42 +5849,60 @@
           <w:szCs w:val="20"/>
         </w:rPr>
       </w:pPr>
-      <w:proofErr w:type="spellStart"/>
       <w:r>
         <w:rPr>
           <w:rFonts w:ascii="Arial" w:hAnsi="Arial" w:cs="Arial"/>
           <w:sz w:val="20"/>
           <w:szCs w:val="20"/>
         </w:rPr>
-        <w:t>cd</w:t>
-      </w:r>
-      <w:proofErr w:type="spellEnd"/>
+        <w:t>cd /</w:t>
+      </w:r>
+      <w:proofErr w:type="spellStart"/>
       <w:r>
         <w:rPr>
           <w:rFonts w:ascii="Arial" w:hAnsi="Arial" w:cs="Arial"/>
           <w:sz w:val="20"/>
           <w:szCs w:val="20"/>
         </w:rPr>
-        <w:t xml:space="preserve"> /etc/</w:t>
-      </w:r>
-      <w:proofErr w:type="spellStart"/>
+        <w:t>etc</w:t>
+      </w:r>
+      <w:proofErr w:type="spellEnd"/>
       <w:r>
         <w:rPr>
           <w:rFonts w:ascii="Arial" w:hAnsi="Arial" w:cs="Arial"/>
           <w:sz w:val="20"/>
           <w:szCs w:val="20"/>
         </w:rPr>
-        <w:t>httpd</w:t>
-      </w:r>
-      <w:proofErr w:type="spellEnd"/>
+        <w:t>/</w:t>
+      </w:r>
+      <w:proofErr w:type="spellStart"/>
       <w:r>
         <w:rPr>
           <w:rFonts w:ascii="Arial" w:hAnsi="Arial" w:cs="Arial"/>
           <w:sz w:val="20"/>
           <w:szCs w:val="20"/>
         </w:rPr>
-        <w:t>/conf</w:t>
-      </w:r>
+        <w:t>httpd</w:t>
+      </w:r>
+      <w:proofErr w:type="spellEnd"/>
+      <w:r>
+        <w:rPr>
+          <w:rFonts w:ascii="Arial" w:hAnsi="Arial" w:cs="Arial"/>
+          <w:sz w:val="20"/>
+          <w:szCs w:val="20"/>
+        </w:rPr>
+        <w:t>/</w:t>
+      </w:r>
+      <w:proofErr w:type="spellStart"/>
+      <w:r>
+        <w:rPr>
+          <w:rFonts w:ascii="Arial" w:hAnsi="Arial" w:cs="Arial"/>
+          <w:sz w:val="20"/>
+          <w:szCs w:val="20"/>
+        </w:rPr>
+        <w:t>conf</w:t>
+      </w:r>
+      <w:proofErr w:type="spellEnd"/>
     </w:p>
     <w:p>
       <w:pPr>
@@ -5876,13 +5917,23 @@
           <w:szCs w:val="20"/>
         </w:rPr>
       </w:pPr>
+      <w:proofErr w:type="spellStart"/>
       <w:r>
         <w:rPr>
           <w:rFonts w:ascii="Arial" w:hAnsi="Arial" w:cs="Arial"/>
           <w:sz w:val="20"/>
           <w:szCs w:val="20"/>
         </w:rPr>
-        <w:t xml:space="preserve">cp </w:t>
+        <w:t>cp</w:t>
+      </w:r>
+      <w:proofErr w:type="spellEnd"/>
+      <w:r>
+        <w:rPr>
+          <w:rFonts w:ascii="Arial" w:hAnsi="Arial" w:cs="Arial"/>
+          <w:sz w:val="20"/>
+          <w:szCs w:val="20"/>
+        </w:rPr>
+        <w:t xml:space="preserve"> </w:t>
       </w:r>
       <w:proofErr w:type="spellStart"/>
       <w:r>
@@ -6044,7 +6095,7 @@
         <w:tblStyle w:val="TableGrid"/>
         <w:tblW w:w="0" w:type="auto"/>
         <w:tblLayout w:type="fixed"/>
-        <w:tblLook w:val="04A0"/>
+        <w:tblLook w:val="04A0" w:firstRow="1" w:lastRow="0" w:firstColumn="1" w:lastColumn="0" w:noHBand="0" w:noVBand="1"/>
       </w:tblPr>
       <w:tblGrid>
         <w:gridCol w:w="558"/>
@@ -7068,7 +7119,6 @@
           <w:rFonts w:ascii="Arial" w:hAnsi="Arial" w:cs="Arial"/>
           <w:sz w:val="20"/>
           <w:szCs w:val="20"/>
-          <w:lang/>
         </w:rPr>
       </w:pPr>
       <w:r>
@@ -7076,7 +7126,6 @@
           <w:rFonts w:ascii="Arial" w:hAnsi="Arial" w:cs="Arial"/>
           <w:sz w:val="20"/>
           <w:szCs w:val="20"/>
-          <w:lang/>
         </w:rPr>
         <w:t xml:space="preserve">ModSecurity is </w:t>
       </w:r>
@@ -7085,7 +7134,6 @@
           <w:rFonts w:ascii="Arial" w:hAnsi="Arial" w:cs="Arial"/>
           <w:sz w:val="20"/>
           <w:szCs w:val="20"/>
-          <w:lang/>
         </w:rPr>
         <w:t>a web application firewall (WAF). WAF is</w:t>
       </w:r>
@@ -7094,7 +7142,6 @@
           <w:rFonts w:ascii="Arial" w:hAnsi="Arial" w:cs="Arial"/>
           <w:sz w:val="20"/>
           <w:szCs w:val="20"/>
-          <w:lang/>
         </w:rPr>
         <w:t xml:space="preserve"> deployed to establish an increased external security layer to detect and/or prevent attacks before they reach web applications. ModSecurity provides protection from a range of attacks against web applications and allows for HTTP traffic monitoring and real-time analysis with little or no changes to existing infrastructure.</w:t>
       </w:r>
@@ -7457,7 +7504,7 @@
           <w:sz w:val="20"/>
           <w:szCs w:val="20"/>
         </w:rPr>
-        <w:t xml:space="preserve"> under /etc/</w:t>
+        <w:t xml:space="preserve"> under /</w:t>
       </w:r>
       <w:proofErr w:type="spellStart"/>
       <w:r>
@@ -7466,7 +7513,7 @@
           <w:sz w:val="20"/>
           <w:szCs w:val="20"/>
         </w:rPr>
-        <w:t>httpd</w:t>
+        <w:t>etc</w:t>
       </w:r>
       <w:proofErr w:type="spellEnd"/>
       <w:r>
@@ -7484,7 +7531,7 @@
           <w:sz w:val="20"/>
           <w:szCs w:val="20"/>
         </w:rPr>
-        <w:t>conf.d</w:t>
+        <w:t>httpd</w:t>
       </w:r>
       <w:proofErr w:type="spellEnd"/>
       <w:r>
@@ -7493,7 +7540,7 @@
           <w:sz w:val="20"/>
           <w:szCs w:val="20"/>
         </w:rPr>
-        <w:t xml:space="preserve"> and  one directory  </w:t>
+        <w:t>/</w:t>
       </w:r>
       <w:proofErr w:type="spellStart"/>
       <w:r>
@@ -7502,7 +7549,7 @@
           <w:sz w:val="20"/>
           <w:szCs w:val="20"/>
         </w:rPr>
-        <w:t>modsecurity.d</w:t>
+        <w:t>conf.d</w:t>
       </w:r>
       <w:proofErr w:type="spellEnd"/>
       <w:r>
@@ -7511,7 +7558,43 @@
           <w:sz w:val="20"/>
           <w:szCs w:val="20"/>
         </w:rPr>
-        <w:t xml:space="preserve">  under /etc/</w:t>
+        <w:t xml:space="preserve"> and  one directory  </w:t>
+      </w:r>
+      <w:proofErr w:type="spellStart"/>
+      <w:r>
+        <w:rPr>
+          <w:rFonts w:ascii="Arial" w:hAnsi="Arial" w:cs="Arial"/>
+          <w:sz w:val="20"/>
+          <w:szCs w:val="20"/>
+        </w:rPr>
+        <w:t>modsecurity.d</w:t>
+      </w:r>
+      <w:proofErr w:type="spellEnd"/>
+      <w:r>
+        <w:rPr>
+          <w:rFonts w:ascii="Arial" w:hAnsi="Arial" w:cs="Arial"/>
+          <w:sz w:val="20"/>
+          <w:szCs w:val="20"/>
+        </w:rPr>
+        <w:t xml:space="preserve">  under /</w:t>
+      </w:r>
+      <w:proofErr w:type="spellStart"/>
+      <w:r>
+        <w:rPr>
+          <w:rFonts w:ascii="Arial" w:hAnsi="Arial" w:cs="Arial"/>
+          <w:sz w:val="20"/>
+          <w:szCs w:val="20"/>
+        </w:rPr>
+        <w:t>etc</w:t>
+      </w:r>
+      <w:proofErr w:type="spellEnd"/>
+      <w:r>
+        <w:rPr>
+          <w:rFonts w:ascii="Arial" w:hAnsi="Arial" w:cs="Arial"/>
+          <w:sz w:val="20"/>
+          <w:szCs w:val="20"/>
+        </w:rPr>
+        <w:t>/</w:t>
       </w:r>
       <w:proofErr w:type="spellStart"/>
       <w:r>
@@ -7725,7 +7808,15 @@
         <w:t xml:space="preserve">Vi </w:t>
       </w:r>
       <w:r>
-        <w:t>/etc/</w:t>
+        <w:t>/</w:t>
+      </w:r>
+      <w:proofErr w:type="spellStart"/>
+      <w:r>
+        <w:t>etc</w:t>
+      </w:r>
+      <w:proofErr w:type="spellEnd"/>
+      <w:r>
+        <w:t>/</w:t>
       </w:r>
       <w:proofErr w:type="spellStart"/>
       <w:r>
@@ -7793,7 +7884,15 @@
         <w:t xml:space="preserve">Vi </w:t>
       </w:r>
       <w:r>
-        <w:t>/etc/</w:t>
+        <w:t>/</w:t>
+      </w:r>
+      <w:proofErr w:type="spellStart"/>
+      <w:r>
+        <w:t>etc</w:t>
+      </w:r>
+      <w:proofErr w:type="spellEnd"/>
+      <w:r>
+        <w:t>/</w:t>
       </w:r>
       <w:proofErr w:type="spellStart"/>
       <w:r>
@@ -7880,7 +7979,25 @@
           <w:sz w:val="20"/>
           <w:szCs w:val="20"/>
         </w:rPr>
-        <w:t>/etc/</w:t>
+        <w:t>/</w:t>
+      </w:r>
+      <w:proofErr w:type="spellStart"/>
+      <w:r>
+        <w:rPr>
+          <w:rFonts w:ascii="Arial" w:hAnsi="Arial" w:cs="Arial"/>
+          <w:sz w:val="20"/>
+          <w:szCs w:val="20"/>
+        </w:rPr>
+        <w:t>etc</w:t>
+      </w:r>
+      <w:proofErr w:type="spellEnd"/>
+      <w:r>
+        <w:rPr>
+          <w:rFonts w:ascii="Arial" w:hAnsi="Arial" w:cs="Arial"/>
+          <w:sz w:val="20"/>
+          <w:szCs w:val="20"/>
+        </w:rPr>
+        <w:t>/</w:t>
       </w:r>
       <w:proofErr w:type="spellStart"/>
       <w:r>
@@ -7923,7 +8040,7 @@
       <w:tblPr>
         <w:tblStyle w:val="TableGrid"/>
         <w:tblW w:w="0" w:type="auto"/>
-        <w:tblLook w:val="04A0"/>
+        <w:tblLook w:val="04A0" w:firstRow="1" w:lastRow="0" w:firstColumn="1" w:lastColumn="0" w:noHBand="0" w:noVBand="1"/>
       </w:tblPr>
       <w:tblGrid>
         <w:gridCol w:w="1099"/>
@@ -7956,10 +8073,18 @@
           </w:tcPr>
           <w:p>
             <w:r>
-              <w:t>/etc/</w:t>
+              <w:t>/</w:t>
             </w:r>
             <w:proofErr w:type="spellStart"/>
             <w:r>
+              <w:t>etc</w:t>
+            </w:r>
+            <w:proofErr w:type="spellEnd"/>
+            <w:r>
+              <w:t>/</w:t>
+            </w:r>
+            <w:proofErr w:type="spellStart"/>
+            <w:r>
               <w:t>httpd</w:t>
             </w:r>
             <w:proofErr w:type="spellEnd"/>
@@ -7981,7 +8106,15 @@
             <w:proofErr w:type="spellEnd"/>
             <w:r>
               <w:br/>
-              <w:t>/etc/</w:t>
+              <w:t>/</w:t>
+            </w:r>
+            <w:proofErr w:type="spellStart"/>
+            <w:r>
+              <w:t>etc</w:t>
+            </w:r>
+            <w:proofErr w:type="spellEnd"/>
+            <w:r>
+              <w:t>/</w:t>
             </w:r>
             <w:proofErr w:type="spellStart"/>
             <w:r>
@@ -8476,7 +8609,7 @@
           <w:left w:w="0" w:type="dxa"/>
           <w:right w:w="0" w:type="dxa"/>
         </w:tblCellMar>
-        <w:tblLook w:val="04A0"/>
+        <w:tblLook w:val="04A0" w:firstRow="1" w:lastRow="0" w:firstColumn="1" w:lastColumn="0" w:noHBand="0" w:noVBand="1"/>
       </w:tblPr>
       <w:tblGrid>
         <w:gridCol w:w="1777"/>
@@ -9632,7 +9765,7 @@
                     <a:blip r:embed="rId35" cstate="print">
                       <a:extLst>
                         <a:ext uri="{28A0092B-C50C-407E-A947-70E740481C1C}">
-                          <a14:useLocalDpi xmlns:a14="http://schemas.microsoft.com/office/drawing/2010/main" xmlns:wps="http://schemas.microsoft.com/office/word/2010/wordprocessingShape" xmlns:wpi="http://schemas.microsoft.com/office/word/2010/wordprocessingInk" xmlns:wpg="http://schemas.microsoft.com/office/word/2010/wordprocessingGroup" xmlns:w14="http://schemas.microsoft.com/office/word/2010/wordml" xmlns:w="http://schemas.openxmlformats.org/wordprocessingml/2006/main" xmlns:w10="urn:schemas-microsoft-com:office:word" xmlns:wp14="http://schemas.microsoft.com/office/word/2010/wordprocessingDrawing" xmlns:v="urn:schemas-microsoft-com:vml" xmlns:o="urn:schemas-microsoft-com:office:office" xmlns:mc="http://schemas.openxmlformats.org/markup-compatibility/2006" xmlns:wpc="http://schemas.microsoft.com/office/word/2010/wordprocessingCanvas" xmlns="" val="0"/>
+                          <a14:useLocalDpi xmlns:a14="http://schemas.microsoft.com/office/drawing/2010/main" val="0"/>
                         </a:ext>
                       </a:extLst>
                     </a:blip>
@@ -9766,7 +9899,15 @@
         <w:t xml:space="preserve">the </w:t>
       </w:r>
       <w:r>
-        <w:t>file /etc/</w:t>
+        <w:t>file /</w:t>
+      </w:r>
+      <w:proofErr w:type="spellStart"/>
+      <w:r>
+        <w:t>etc</w:t>
+      </w:r>
+      <w:proofErr w:type="spellEnd"/>
+      <w:r>
+        <w:t>/</w:t>
       </w:r>
       <w:proofErr w:type="spellStart"/>
       <w:r>
@@ -9817,7 +9958,7 @@
                     <a:blip r:embed="rId36" cstate="print">
                       <a:extLst>
                         <a:ext uri="{28A0092B-C50C-407E-A947-70E740481C1C}">
-                          <a14:useLocalDpi xmlns:a14="http://schemas.microsoft.com/office/drawing/2010/main" xmlns:wps="http://schemas.microsoft.com/office/word/2010/wordprocessingShape" xmlns:wpi="http://schemas.microsoft.com/office/word/2010/wordprocessingInk" xmlns:wpg="http://schemas.microsoft.com/office/word/2010/wordprocessingGroup" xmlns:w14="http://schemas.microsoft.com/office/word/2010/wordml" xmlns:w="http://schemas.openxmlformats.org/wordprocessingml/2006/main" xmlns:w10="urn:schemas-microsoft-com:office:word" xmlns:wp14="http://schemas.microsoft.com/office/word/2010/wordprocessingDrawing" xmlns:v="urn:schemas-microsoft-com:vml" xmlns:o="urn:schemas-microsoft-com:office:office" xmlns:mc="http://schemas.openxmlformats.org/markup-compatibility/2006" xmlns:wpc="http://schemas.microsoft.com/office/word/2010/wordprocessingCanvas" xmlns="" val="0"/>
+                          <a14:useLocalDpi xmlns:a14="http://schemas.microsoft.com/office/drawing/2010/main" val="0"/>
                         </a:ext>
                       </a:extLst>
                     </a:blip>
@@ -9884,7 +10025,7 @@
                     <a:blip r:embed="rId37" cstate="print">
                       <a:extLst>
                         <a:ext uri="{28A0092B-C50C-407E-A947-70E740481C1C}">
-                          <a14:useLocalDpi xmlns:a14="http://schemas.microsoft.com/office/drawing/2010/main" xmlns:wps="http://schemas.microsoft.com/office/word/2010/wordprocessingShape" xmlns:wpi="http://schemas.microsoft.com/office/word/2010/wordprocessingInk" xmlns:wpg="http://schemas.microsoft.com/office/word/2010/wordprocessingGroup" xmlns:w14="http://schemas.microsoft.com/office/word/2010/wordml" xmlns:w="http://schemas.openxmlformats.org/wordprocessingml/2006/main" xmlns:w10="urn:schemas-microsoft-com:office:word" xmlns:wp14="http://schemas.microsoft.com/office/word/2010/wordprocessingDrawing" xmlns:v="urn:schemas-microsoft-com:vml" xmlns:o="urn:schemas-microsoft-com:office:office" xmlns:mc="http://schemas.openxmlformats.org/markup-compatibility/2006" xmlns:wpc="http://schemas.microsoft.com/office/word/2010/wordprocessingCanvas" xmlns="" val="0"/>
+                          <a14:useLocalDpi xmlns:a14="http://schemas.microsoft.com/office/drawing/2010/main" val="0"/>
                         </a:ext>
                       </a:extLst>
                     </a:blip>
@@ -10095,7 +10236,7 @@
                     <a:blip r:embed="rId38" cstate="print">
                       <a:extLst>
                         <a:ext uri="{28A0092B-C50C-407E-A947-70E740481C1C}">
-                          <a14:useLocalDpi xmlns:a14="http://schemas.microsoft.com/office/drawing/2010/main" xmlns:wps="http://schemas.microsoft.com/office/word/2010/wordprocessingShape" xmlns:wpi="http://schemas.microsoft.com/office/word/2010/wordprocessingInk" xmlns:wpg="http://schemas.microsoft.com/office/word/2010/wordprocessingGroup" xmlns:w14="http://schemas.microsoft.com/office/word/2010/wordml" xmlns:w="http://schemas.openxmlformats.org/wordprocessingml/2006/main" xmlns:w10="urn:schemas-microsoft-com:office:word" xmlns:wp14="http://schemas.microsoft.com/office/word/2010/wordprocessingDrawing" xmlns:v="urn:schemas-microsoft-com:vml" xmlns:o="urn:schemas-microsoft-com:office:office" xmlns:mc="http://schemas.openxmlformats.org/markup-compatibility/2006" xmlns:wpc="http://schemas.microsoft.com/office/word/2010/wordprocessingCanvas" xmlns="" val="0"/>
+                          <a14:useLocalDpi xmlns:a14="http://schemas.microsoft.com/office/drawing/2010/main" val="0"/>
                         </a:ext>
                       </a:extLst>
                     </a:blip>
@@ -10155,7 +10296,7 @@
                     <a:blip r:embed="rId39" cstate="print">
                       <a:extLst>
                         <a:ext uri="{28A0092B-C50C-407E-A947-70E740481C1C}">
-                          <a14:useLocalDpi xmlns:a14="http://schemas.microsoft.com/office/drawing/2010/main" xmlns:wps="http://schemas.microsoft.com/office/word/2010/wordprocessingShape" xmlns:wpi="http://schemas.microsoft.com/office/word/2010/wordprocessingInk" xmlns:wpg="http://schemas.microsoft.com/office/word/2010/wordprocessingGroup" xmlns:w14="http://schemas.microsoft.com/office/word/2010/wordml" xmlns:w="http://schemas.openxmlformats.org/wordprocessingml/2006/main" xmlns:w10="urn:schemas-microsoft-com:office:word" xmlns:wp14="http://schemas.microsoft.com/office/word/2010/wordprocessingDrawing" xmlns:v="urn:schemas-microsoft-com:vml" xmlns:o="urn:schemas-microsoft-com:office:office" xmlns:mc="http://schemas.openxmlformats.org/markup-compatibility/2006" xmlns:wpc="http://schemas.microsoft.com/office/word/2010/wordprocessingCanvas" xmlns="" val="0"/>
+                          <a14:useLocalDpi xmlns:a14="http://schemas.microsoft.com/office/drawing/2010/main" val="0"/>
                         </a:ext>
                       </a:extLst>
                     </a:blip>
@@ -10514,7 +10655,7 @@
                     <a:blip r:embed="rId40" cstate="print">
                       <a:extLst>
                         <a:ext uri="{28A0092B-C50C-407E-A947-70E740481C1C}">
-                          <a14:useLocalDpi xmlns:a14="http://schemas.microsoft.com/office/drawing/2010/main" xmlns:wps="http://schemas.microsoft.com/office/word/2010/wordprocessingShape" xmlns:wpi="http://schemas.microsoft.com/office/word/2010/wordprocessingInk" xmlns:wpg="http://schemas.microsoft.com/office/word/2010/wordprocessingGroup" xmlns:w14="http://schemas.microsoft.com/office/word/2010/wordml" xmlns:w="http://schemas.openxmlformats.org/wordprocessingml/2006/main" xmlns:w10="urn:schemas-microsoft-com:office:word" xmlns:wp14="http://schemas.microsoft.com/office/word/2010/wordprocessingDrawing" xmlns:v="urn:schemas-microsoft-com:vml" xmlns:o="urn:schemas-microsoft-com:office:office" xmlns:mc="http://schemas.openxmlformats.org/markup-compatibility/2006" xmlns:wpc="http://schemas.microsoft.com/office/word/2010/wordprocessingCanvas" xmlns="" val="0"/>
+                          <a14:useLocalDpi xmlns:a14="http://schemas.microsoft.com/office/drawing/2010/main" val="0"/>
                         </a:ext>
                       </a:extLst>
                     </a:blip>
@@ -10597,7 +10738,7 @@
                     <a:blip r:embed="rId41" cstate="print">
                       <a:extLst>
                         <a:ext uri="{28A0092B-C50C-407E-A947-70E740481C1C}">
-                          <a14:useLocalDpi xmlns:a14="http://schemas.microsoft.com/office/drawing/2010/main" xmlns:wps="http://schemas.microsoft.com/office/word/2010/wordprocessingShape" xmlns:wpi="http://schemas.microsoft.com/office/word/2010/wordprocessingInk" xmlns:wpg="http://schemas.microsoft.com/office/word/2010/wordprocessingGroup" xmlns:w14="http://schemas.microsoft.com/office/word/2010/wordml" xmlns:w="http://schemas.openxmlformats.org/wordprocessingml/2006/main" xmlns:w10="urn:schemas-microsoft-com:office:word" xmlns:wp14="http://schemas.microsoft.com/office/word/2010/wordprocessingDrawing" xmlns:v="urn:schemas-microsoft-com:vml" xmlns:o="urn:schemas-microsoft-com:office:office" xmlns:mc="http://schemas.openxmlformats.org/markup-compatibility/2006" xmlns:wpc="http://schemas.microsoft.com/office/word/2010/wordprocessingCanvas" xmlns="" val="0"/>
+                          <a14:useLocalDpi xmlns:a14="http://schemas.microsoft.com/office/drawing/2010/main" val="0"/>
                         </a:ext>
                       </a:extLst>
                     </a:blip>
@@ -10727,7 +10868,31 @@
       </w:r>
       <w:proofErr w:type="spellEnd"/>
       <w:r>
-        <w:t xml:space="preserve"> utility we can sync the file /etc/my.cnf with the /etc/</w:t>
+        <w:t xml:space="preserve"> utility we can sync the file /</w:t>
+      </w:r>
+      <w:proofErr w:type="spellStart"/>
+      <w:r>
+        <w:t>etc</w:t>
+      </w:r>
+      <w:proofErr w:type="spellEnd"/>
+      <w:r>
+        <w:t>/</w:t>
+      </w:r>
+      <w:proofErr w:type="spellStart"/>
+      <w:r>
+        <w:t>my.cnf</w:t>
+      </w:r>
+      <w:proofErr w:type="spellEnd"/>
+      <w:r>
+        <w:t xml:space="preserve"> with the /</w:t>
+      </w:r>
+      <w:proofErr w:type="spellStart"/>
+      <w:r>
+        <w:t>etc</w:t>
+      </w:r>
+      <w:proofErr w:type="spellEnd"/>
+      <w:r>
+        <w:t>/</w:t>
       </w:r>
       <w:proofErr w:type="spellStart"/>
       <w:r>
@@ -10755,16 +10920,45 @@
       <w:proofErr w:type="spellEnd"/>
       <w:proofErr w:type="gramEnd"/>
       <w:r>
-        <w:t xml:space="preserve"> -v /etc/my.cnf </w:t>
+        <w:t xml:space="preserve"> -v /</w:t>
       </w:r>
       <w:proofErr w:type="spellStart"/>
       <w:r>
+        <w:t>etc</w:t>
+      </w:r>
+      <w:proofErr w:type="spellEnd"/>
+      <w:r>
+        <w:t>/</w:t>
+      </w:r>
+      <w:proofErr w:type="spellStart"/>
+      <w:r>
+        <w:t>my.cnf</w:t>
+      </w:r>
+      <w:proofErr w:type="spellEnd"/>
+      <w:r>
+        <w:t xml:space="preserve"> </w:t>
+      </w:r>
+      <w:proofErr w:type="spellStart"/>
+      <w:r>
         <w:t>root@slave</w:t>
       </w:r>
       <w:proofErr w:type="spellEnd"/>
       <w:r>
-        <w:t>:/etc/my_promote.cnf</w:t>
-      </w:r>
+        <w:t>:/</w:t>
+      </w:r>
+      <w:proofErr w:type="spellStart"/>
+      <w:r>
+        <w:t>etc</w:t>
+      </w:r>
+      <w:proofErr w:type="spellEnd"/>
+      <w:r>
+        <w:t>/</w:t>
+      </w:r>
+      <w:proofErr w:type="spellStart"/>
+      <w:r>
+        <w:t>my_promote.cnf</w:t>
+      </w:r>
+      <w:proofErr w:type="spellEnd"/>
     </w:p>
     <w:p>
       <w:pPr>
@@ -10887,7 +11081,7 @@
                     <a:blip r:embed="rId43" cstate="print">
                       <a:extLst>
                         <a:ext uri="{28A0092B-C50C-407E-A947-70E740481C1C}">
-                          <a14:useLocalDpi xmlns:a14="http://schemas.microsoft.com/office/drawing/2010/main" xmlns:wps="http://schemas.microsoft.com/office/word/2010/wordprocessingShape" xmlns:wpi="http://schemas.microsoft.com/office/word/2010/wordprocessingInk" xmlns:wpg="http://schemas.microsoft.com/office/word/2010/wordprocessingGroup" xmlns:w14="http://schemas.microsoft.com/office/word/2010/wordml" xmlns:w="http://schemas.openxmlformats.org/wordprocessingml/2006/main" xmlns:w10="urn:schemas-microsoft-com:office:word" xmlns:wp14="http://schemas.microsoft.com/office/word/2010/wordprocessingDrawing" xmlns:v="urn:schemas-microsoft-com:vml" xmlns:o="urn:schemas-microsoft-com:office:office" xmlns:mc="http://schemas.openxmlformats.org/markup-compatibility/2006" xmlns:wpc="http://schemas.microsoft.com/office/word/2010/wordprocessingCanvas" xmlns="" val="0"/>
+                          <a14:useLocalDpi xmlns:a14="http://schemas.microsoft.com/office/drawing/2010/main" val="0"/>
                         </a:ext>
                       </a:extLst>
                     </a:blip>
@@ -10921,7 +11115,7 @@
         <w:tblStyle w:val="Style1"/>
         <w:tblW w:w="9450" w:type="dxa"/>
         <w:tblInd w:w="108" w:type="dxa"/>
-        <w:tblLook w:val="0620"/>
+        <w:tblLook w:val="0620" w:firstRow="1" w:lastRow="0" w:firstColumn="0" w:lastColumn="0" w:noHBand="1" w:noVBand="1"/>
       </w:tblPr>
       <w:tblGrid>
         <w:gridCol w:w="3600"/>
@@ -10929,7 +11123,7 @@
       </w:tblGrid>
       <w:tr>
         <w:trPr>
-          <w:cnfStyle w:val="100000000000"/>
+          <w:cnfStyle w:val="100000000000" w:firstRow="1" w:lastRow="0" w:firstColumn="0" w:lastColumn="0" w:oddVBand="0" w:evenVBand="0" w:oddHBand="0" w:evenHBand="0" w:firstRowFirstColumn="0" w:firstRowLastColumn="0" w:lastRowFirstColumn="0" w:lastRowLastColumn="0"/>
         </w:trPr>
         <w:tc>
           <w:tcPr>
@@ -11132,7 +11326,7 @@
                     <a:blip r:embed="rId44" cstate="print">
                       <a:extLst>
                         <a:ext uri="{28A0092B-C50C-407E-A947-70E740481C1C}">
-                          <a14:useLocalDpi xmlns:a14="http://schemas.microsoft.com/office/drawing/2010/main" xmlns:wps="http://schemas.microsoft.com/office/word/2010/wordprocessingShape" xmlns:wpi="http://schemas.microsoft.com/office/word/2010/wordprocessingInk" xmlns:wpg="http://schemas.microsoft.com/office/word/2010/wordprocessingGroup" xmlns:w14="http://schemas.microsoft.com/office/word/2010/wordml" xmlns:w="http://schemas.openxmlformats.org/wordprocessingml/2006/main" xmlns:w10="urn:schemas-microsoft-com:office:word" xmlns:wp14="http://schemas.microsoft.com/office/word/2010/wordprocessingDrawing" xmlns:v="urn:schemas-microsoft-com:vml" xmlns:o="urn:schemas-microsoft-com:office:office" xmlns:mc="http://schemas.openxmlformats.org/markup-compatibility/2006" xmlns:wpc="http://schemas.microsoft.com/office/word/2010/wordprocessingCanvas" xmlns="" val="0"/>
+                          <a14:useLocalDpi xmlns:a14="http://schemas.microsoft.com/office/drawing/2010/main" val="0"/>
                         </a:ext>
                       </a:extLst>
                     </a:blip>
@@ -11213,7 +11407,7 @@
         <w:tblStyle w:val="Style1"/>
         <w:tblW w:w="9450" w:type="dxa"/>
         <w:tblInd w:w="108" w:type="dxa"/>
-        <w:tblLook w:val="0620"/>
+        <w:tblLook w:val="0620" w:firstRow="1" w:lastRow="0" w:firstColumn="0" w:lastColumn="0" w:noHBand="1" w:noVBand="1"/>
       </w:tblPr>
       <w:tblGrid>
         <w:gridCol w:w="4675"/>
@@ -11221,7 +11415,7 @@
       </w:tblGrid>
       <w:tr>
         <w:trPr>
-          <w:cnfStyle w:val="100000000000"/>
+          <w:cnfStyle w:val="100000000000" w:firstRow="1" w:lastRow="0" w:firstColumn="0" w:lastColumn="0" w:oddVBand="0" w:evenVBand="0" w:oddHBand="0" w:evenHBand="0" w:firstRowFirstColumn="0" w:firstRowLastColumn="0" w:lastRowFirstColumn="0" w:lastRowLastColumn="0"/>
         </w:trPr>
         <w:tc>
           <w:tcPr>
@@ -11348,7 +11542,7 @@
         <w:tblStyle w:val="Style1"/>
         <w:tblW w:w="4428" w:type="dxa"/>
         <w:tblInd w:w="108" w:type="dxa"/>
-        <w:tblLook w:val="0620"/>
+        <w:tblLook w:val="0620" w:firstRow="1" w:lastRow="0" w:firstColumn="0" w:lastColumn="0" w:noHBand="1" w:noVBand="1"/>
       </w:tblPr>
       <w:tblGrid>
         <w:gridCol w:w="1687"/>
@@ -11356,7 +11550,7 @@
       </w:tblGrid>
       <w:tr>
         <w:trPr>
-          <w:cnfStyle w:val="100000000000"/>
+          <w:cnfStyle w:val="100000000000" w:firstRow="1" w:lastRow="0" w:firstColumn="0" w:lastColumn="0" w:oddVBand="0" w:evenVBand="0" w:oddHBand="0" w:evenHBand="0" w:firstRowFirstColumn="0" w:firstRowLastColumn="0" w:lastRowFirstColumn="0" w:lastRowLastColumn="0"/>
           <w:trHeight w:val="271"/>
         </w:trPr>
         <w:tc>
@@ -11831,25 +12025,7 @@
           <w:sz w:val="20"/>
           <w:szCs w:val="20"/>
         </w:rPr>
-        <w:t xml:space="preserve"> on the active LB server. The </w:t>
-      </w:r>
-      <w:proofErr w:type="spellStart"/>
-      <w:r>
-        <w:rPr>
-          <w:rFonts w:ascii="Arial" w:hAnsi="Arial" w:cs="Arial"/>
-          <w:sz w:val="20"/>
-          <w:szCs w:val="20"/>
-        </w:rPr>
-        <w:t>cron</w:t>
-      </w:r>
-      <w:proofErr w:type="spellEnd"/>
-      <w:r>
-        <w:rPr>
-          <w:rFonts w:ascii="Arial" w:hAnsi="Arial" w:cs="Arial"/>
-          <w:sz w:val="20"/>
-          <w:szCs w:val="20"/>
-        </w:rPr>
-        <w:t xml:space="preserve"> job is setup on active server which monitors the LB service on active server every five minutes. If it finds that haproxy is not responding it will do the F/O.</w:t>
+        <w:t xml:space="preserve"> on the active LB server. The cron job is setup on active server which monitors the LB service on active server every five minutes. If it finds that haproxy is not responding it will do the F/O.</w:t>
       </w:r>
     </w:p>
     <w:p>
@@ -11913,21 +12089,7 @@
         <w:rPr>
           <w:szCs w:val="20"/>
         </w:rPr>
-        <w:t xml:space="preserve">F/O scripts will get executed as </w:t>
-      </w:r>
-      <w:proofErr w:type="spellStart"/>
-      <w:r>
-        <w:rPr>
-          <w:szCs w:val="20"/>
-        </w:rPr>
-        <w:t>cron</w:t>
-      </w:r>
-      <w:proofErr w:type="spellEnd"/>
-      <w:r>
-        <w:rPr>
-          <w:szCs w:val="20"/>
-        </w:rPr>
-        <w:t xml:space="preserve"> job on</w:t>
+        <w:t>F/O scripts will get executed as cron job on</w:t>
       </w:r>
       <w:r>
         <w:rPr>
@@ -12003,7 +12165,7 @@
 </file>
 
 <file path=word/endnotes.xml><?xml version="1.0" encoding="utf-8"?>
-<w:endnotes xmlns:ve="http://schemas.openxmlformats.org/markup-compatibility/2006" xmlns:o="urn:schemas-microsoft-com:office:office" xmlns:r="http://schemas.openxmlformats.org/officeDocument/2006/relationships" xmlns:m="http://schemas.openxmlformats.org/officeDocument/2006/math" xmlns:v="urn:schemas-microsoft-com:vml" xmlns:wp="http://schemas.openxmlformats.org/drawingml/2006/wordprocessingDrawing" xmlns:w10="urn:schemas-microsoft-com:office:word" xmlns:w="http://schemas.openxmlformats.org/wordprocessingml/2006/main" xmlns:wne="http://schemas.microsoft.com/office/word/2006/wordml">
+<w:endnotes xmlns:wpc="http://schemas.microsoft.com/office/word/2010/wordprocessingCanvas" xmlns:mc="http://schemas.openxmlformats.org/markup-compatibility/2006" xmlns:o="urn:schemas-microsoft-com:office:office" xmlns:r="http://schemas.openxmlformats.org/officeDocument/2006/relationships" xmlns:m="http://schemas.openxmlformats.org/officeDocument/2006/math" xmlns:v="urn:schemas-microsoft-com:vml" xmlns:wp14="http://schemas.microsoft.com/office/word/2010/wordprocessingDrawing" xmlns:wp="http://schemas.openxmlformats.org/drawingml/2006/wordprocessingDrawing" xmlns:w10="urn:schemas-microsoft-com:office:word" xmlns:w="http://schemas.openxmlformats.org/wordprocessingml/2006/main" xmlns:w14="http://schemas.microsoft.com/office/word/2010/wordml" xmlns:wpg="http://schemas.microsoft.com/office/word/2010/wordprocessingGroup" xmlns:wpi="http://schemas.microsoft.com/office/word/2010/wordprocessingInk" xmlns:wne="http://schemas.microsoft.com/office/word/2006/wordml" xmlns:wps="http://schemas.microsoft.com/office/word/2010/wordprocessingShape" mc:Ignorable="w14 wp14">
   <w:endnote w:type="separator" w:id="-1">
     <w:p>
       <w:r>
@@ -12022,13 +12184,13 @@
 </file>
 
 <file path=word/footer1.xml><?xml version="1.0" encoding="utf-8"?>
-<w:ftr xmlns:ve="http://schemas.openxmlformats.org/markup-compatibility/2006" xmlns:o="urn:schemas-microsoft-com:office:office" xmlns:r="http://schemas.openxmlformats.org/officeDocument/2006/relationships" xmlns:m="http://schemas.openxmlformats.org/officeDocument/2006/math" xmlns:v="urn:schemas-microsoft-com:vml" xmlns:wp="http://schemas.openxmlformats.org/drawingml/2006/wordprocessingDrawing" xmlns:w10="urn:schemas-microsoft-com:office:word" xmlns:w="http://schemas.openxmlformats.org/wordprocessingml/2006/main" xmlns:wne="http://schemas.microsoft.com/office/word/2006/wordml">
+<w:ftr xmlns:wpc="http://schemas.microsoft.com/office/word/2010/wordprocessingCanvas" xmlns:mc="http://schemas.openxmlformats.org/markup-compatibility/2006" xmlns:o="urn:schemas-microsoft-com:office:office" xmlns:r="http://schemas.openxmlformats.org/officeDocument/2006/relationships" xmlns:m="http://schemas.openxmlformats.org/officeDocument/2006/math" xmlns:v="urn:schemas-microsoft-com:vml" xmlns:wp14="http://schemas.microsoft.com/office/word/2010/wordprocessingDrawing" xmlns:wp="http://schemas.openxmlformats.org/drawingml/2006/wordprocessingDrawing" xmlns:w10="urn:schemas-microsoft-com:office:word" xmlns:w="http://schemas.openxmlformats.org/wordprocessingml/2006/main" xmlns:w14="http://schemas.microsoft.com/office/word/2010/wordml" xmlns:wpg="http://schemas.microsoft.com/office/word/2010/wordprocessingGroup" xmlns:wpi="http://schemas.microsoft.com/office/word/2010/wordprocessingInk" xmlns:wne="http://schemas.microsoft.com/office/word/2006/wordml" xmlns:wps="http://schemas.microsoft.com/office/word/2010/wordprocessingShape" mc:Ignorable="w14 wp14">
   <w:tbl>
     <w:tblPr>
       <w:tblW w:w="0" w:type="auto"/>
       <w:jc w:val="right"/>
       <w:tblInd w:w="-6002" w:type="dxa"/>
-      <w:tblLook w:val="04A0"/>
+      <w:tblLook w:val="04A0" w:firstRow="1" w:lastRow="0" w:firstColumn="1" w:lastColumn="0" w:noHBand="0" w:noVBand="1"/>
     </w:tblPr>
     <w:tblGrid>
       <w:gridCol w:w="9000"/>
@@ -12079,7 +12241,7 @@
                         <a:blip r:embed="rId1">
                           <a:extLst>
                             <a:ext uri="{28A0092B-C50C-407E-A947-70E740481C1C}">
-                              <a14:useLocalDpi xmlns:a14="http://schemas.microsoft.com/office/drawing/2010/main" xmlns:wps="http://schemas.microsoft.com/office/word/2010/wordprocessingShape" xmlns:wpi="http://schemas.microsoft.com/office/word/2010/wordprocessingInk" xmlns:wpg="http://schemas.microsoft.com/office/word/2010/wordprocessingGroup" xmlns:w14="http://schemas.microsoft.com/office/word/2010/wordml" xmlns:w="http://schemas.openxmlformats.org/wordprocessingml/2006/main" xmlns:w10="urn:schemas-microsoft-com:office:word" xmlns:wp14="http://schemas.microsoft.com/office/word/2010/wordprocessingDrawing" xmlns:v="urn:schemas-microsoft-com:vml" xmlns:o="urn:schemas-microsoft-com:office:office" xmlns:mc="http://schemas.openxmlformats.org/markup-compatibility/2006" xmlns:wpc="http://schemas.microsoft.com/office/word/2010/wordprocessingCanvas" xmlns="" val="0"/>
+                              <a14:useLocalDpi xmlns:a14="http://schemas.microsoft.com/office/drawing/2010/main" val="0"/>
                             </a:ext>
                           </a:extLst>
                         </a:blip>
@@ -12124,7 +12286,7 @@
             <w:rPr>
               <w:noProof/>
             </w:rPr>
-            <w:t>17</w:t>
+            <w:t>9</w:t>
           </w:r>
           <w:r>
             <w:fldChar w:fldCharType="end"/>
@@ -12184,7 +12346,7 @@
 </file>
 
 <file path=word/footnotes.xml><?xml version="1.0" encoding="utf-8"?>
-<w:footnotes xmlns:ve="http://schemas.openxmlformats.org/markup-compatibility/2006" xmlns:o="urn:schemas-microsoft-com:office:office" xmlns:r="http://schemas.openxmlformats.org/officeDocument/2006/relationships" xmlns:m="http://schemas.openxmlformats.org/officeDocument/2006/math" xmlns:v="urn:schemas-microsoft-com:vml" xmlns:wp="http://schemas.openxmlformats.org/drawingml/2006/wordprocessingDrawing" xmlns:w10="urn:schemas-microsoft-com:office:word" xmlns:w="http://schemas.openxmlformats.org/wordprocessingml/2006/main" xmlns:wne="http://schemas.microsoft.com/office/word/2006/wordml">
+<w:footnotes xmlns:wpc="http://schemas.microsoft.com/office/word/2010/wordprocessingCanvas" xmlns:mc="http://schemas.openxmlformats.org/markup-compatibility/2006" xmlns:o="urn:schemas-microsoft-com:office:office" xmlns:r="http://schemas.openxmlformats.org/officeDocument/2006/relationships" xmlns:m="http://schemas.openxmlformats.org/officeDocument/2006/math" xmlns:v="urn:schemas-microsoft-com:vml" xmlns:wp14="http://schemas.microsoft.com/office/word/2010/wordprocessingDrawing" xmlns:wp="http://schemas.openxmlformats.org/drawingml/2006/wordprocessingDrawing" xmlns:w10="urn:schemas-microsoft-com:office:word" xmlns:w="http://schemas.openxmlformats.org/wordprocessingml/2006/main" xmlns:w14="http://schemas.microsoft.com/office/word/2010/wordml" xmlns:wpg="http://schemas.microsoft.com/office/word/2010/wordprocessingGroup" xmlns:wpi="http://schemas.microsoft.com/office/word/2010/wordprocessingInk" xmlns:wne="http://schemas.microsoft.com/office/word/2006/wordml" xmlns:wps="http://schemas.microsoft.com/office/word/2010/wordprocessingShape" mc:Ignorable="w14 wp14">
   <w:footnote w:type="separator" w:id="-1">
     <w:p>
       <w:r>
@@ -12203,7 +12365,7 @@
 </file>
 
 <file path=word/numbering.xml><?xml version="1.0" encoding="utf-8"?>
-<w:numbering xmlns:ve="http://schemas.openxmlformats.org/markup-compatibility/2006" xmlns:o="urn:schemas-microsoft-com:office:office" xmlns:r="http://schemas.openxmlformats.org/officeDocument/2006/relationships" xmlns:m="http://schemas.openxmlformats.org/officeDocument/2006/math" xmlns:v="urn:schemas-microsoft-com:vml" xmlns:wp="http://schemas.openxmlformats.org/drawingml/2006/wordprocessingDrawing" xmlns:w10="urn:schemas-microsoft-com:office:word" xmlns:w="http://schemas.openxmlformats.org/wordprocessingml/2006/main" xmlns:wne="http://schemas.microsoft.com/office/word/2006/wordml">
+<w:numbering xmlns:wpc="http://schemas.microsoft.com/office/word/2010/wordprocessingCanvas" xmlns:mc="http://schemas.openxmlformats.org/markup-compatibility/2006" xmlns:o="urn:schemas-microsoft-com:office:office" xmlns:r="http://schemas.openxmlformats.org/officeDocument/2006/relationships" xmlns:m="http://schemas.openxmlformats.org/officeDocument/2006/math" xmlns:v="urn:schemas-microsoft-com:vml" xmlns:wp14="http://schemas.microsoft.com/office/word/2010/wordprocessingDrawing" xmlns:wp="http://schemas.openxmlformats.org/drawingml/2006/wordprocessingDrawing" xmlns:w10="urn:schemas-microsoft-com:office:word" xmlns:w="http://schemas.openxmlformats.org/wordprocessingml/2006/main" xmlns:w14="http://schemas.microsoft.com/office/word/2010/wordml" xmlns:wpg="http://schemas.microsoft.com/office/word/2010/wordprocessingGroup" xmlns:wpi="http://schemas.microsoft.com/office/word/2010/wordprocessingInk" xmlns:wne="http://schemas.microsoft.com/office/word/2006/wordml" xmlns:wps="http://schemas.microsoft.com/office/word/2010/wordprocessingShape" mc:Ignorable="w14 wp14">
   <w:abstractNum w:abstractNumId="0">
     <w:nsid w:val="FFFFFF88"/>
     <w:multiLevelType w:val="singleLevel"/>
@@ -15044,7 +15206,7 @@
 </file>
 
 <file path=word/styles.xml><?xml version="1.0" encoding="utf-8"?>
-<w:styles xmlns:r="http://schemas.openxmlformats.org/officeDocument/2006/relationships" xmlns:w="http://schemas.openxmlformats.org/wordprocessingml/2006/main">
+<w:styles xmlns:mc="http://schemas.openxmlformats.org/markup-compatibility/2006" xmlns:r="http://schemas.openxmlformats.org/officeDocument/2006/relationships" xmlns:w="http://schemas.openxmlformats.org/wordprocessingml/2006/main" xmlns:w14="http://schemas.microsoft.com/office/word/2010/wordml" mc:Ignorable="w14">
   <w:docDefaults>
     <w:rPrDefault>
       <w:rPr>
@@ -15320,7 +15482,6 @@
     <w:uiPriority w:val="99"/>
     <w:semiHidden/>
     <w:unhideWhenUsed/>
-    <w:qFormat/>
     <w:tblPr>
       <w:tblInd w:w="0" w:type="dxa"/>
       <w:tblCellMar>
@@ -17283,7 +17444,7 @@
 </file>
 
 <file path=customXml/itemProps1.xml><?xml version="1.0" encoding="utf-8"?>
-<ds:datastoreItem xmlns:ds="http://schemas.openxmlformats.org/officeDocument/2006/customXml" ds:itemID="{A537F14A-5B28-4BF1-8076-E70EDEDDD65A}">
+<ds:datastoreItem xmlns:ds="http://schemas.openxmlformats.org/officeDocument/2006/customXml" ds:itemID="{3234EA42-4865-4966-919A-E64FCF96A09A}">
   <ds:schemaRefs>
     <ds:schemaRef ds:uri="http://schemas.openxmlformats.org/officeDocument/2006/bibliography"/>
   </ds:schemaRefs>

</xml_diff>